<commit_message>
Gallery page is creted and link with home page
</commit_message>
<xml_diff>
--- a/Git Introduction.docx
+++ b/Git Introduction.docx
@@ -302,7 +302,7 @@
         <w:pStyle w:val="ListParagraph"/>
         <w:numPr>
           <w:ilvl w:val="0"/>
-          <w:numId w:val="1"/>
+          <w:numId w:val="13"/>
         </w:numPr>
         <w:rPr>
           <w:rFonts w:ascii="Times New Roman" w:hAnsi="Times New Roman" w:cs="Times New Roman"/>
@@ -318,8 +318,28 @@
           <w:sz w:val="28"/>
           <w:szCs w:val="28"/>
         </w:rPr>
-        <w:t>Why we need Git?</w:t>
-      </w:r>
+        <w:t xml:space="preserve"> we need </w:t>
+      </w:r>
+      <w:proofErr w:type="gramStart"/>
+      <w:r>
+        <w:rPr>
+          <w:rFonts w:ascii="Times New Roman" w:hAnsi="Times New Roman" w:cs="Times New Roman"/>
+          <w:color w:val="000000" w:themeColor="text1"/>
+          <w:sz w:val="28"/>
+          <w:szCs w:val="28"/>
+        </w:rPr>
+        <w:t>Git</w:t>
+      </w:r>
+      <w:r>
+        <w:rPr>
+          <w:rFonts w:ascii="Times New Roman" w:hAnsi="Times New Roman" w:cs="Times New Roman"/>
+          <w:color w:val="000000" w:themeColor="text1"/>
+          <w:sz w:val="28"/>
+          <w:szCs w:val="28"/>
+        </w:rPr>
+        <w:t>?</w:t>
+      </w:r>
+      <w:proofErr w:type="gramEnd"/>
     </w:p>
     <w:p>
       <w:pPr>
@@ -363,7 +383,7 @@
         <w:pStyle w:val="ListParagraph"/>
         <w:numPr>
           <w:ilvl w:val="0"/>
-          <w:numId w:val="1"/>
+          <w:numId w:val="13"/>
         </w:numPr>
         <w:rPr>
           <w:rFonts w:ascii="Times New Roman" w:hAnsi="Times New Roman" w:cs="Times New Roman"/>
@@ -1049,7 +1069,7 @@
         <w:pStyle w:val="ListParagraph"/>
         <w:numPr>
           <w:ilvl w:val="0"/>
-          <w:numId w:val="1"/>
+          <w:numId w:val="13"/>
         </w:numPr>
         <w:rPr>
           <w:rFonts w:ascii="Times New Roman" w:hAnsi="Times New Roman" w:cs="Times New Roman"/>
@@ -1360,7 +1380,7 @@
         <w:pStyle w:val="ListParagraph"/>
         <w:numPr>
           <w:ilvl w:val="0"/>
-          <w:numId w:val="1"/>
+          <w:numId w:val="13"/>
         </w:numPr>
         <w:rPr>
           <w:rFonts w:ascii="Times New Roman" w:hAnsi="Times New Roman" w:cs="Times New Roman"/>
@@ -1402,7 +1422,7 @@
         <w:pStyle w:val="ListParagraph"/>
         <w:numPr>
           <w:ilvl w:val="0"/>
-          <w:numId w:val="8"/>
+          <w:numId w:val="23"/>
         </w:numPr>
         <w:rPr>
           <w:rFonts w:ascii="Times New Roman" w:hAnsi="Times New Roman" w:cs="Times New Roman"/>
@@ -1420,7 +1440,7 @@
           <w:bdr w:val="none" w:sz="0" w:space="0" w:color="auto" w:frame="1"/>
           <w:lang w:eastAsia="en-IN"/>
         </w:rPr>
-        <w:t>Type-1: step1: git clone URL.</w:t>
+        <w:t xml:space="preserve">Type-1: </w:t>
       </w:r>
     </w:p>
     <w:p>
@@ -1428,17 +1448,9 @@
         <w:pStyle w:val="ListParagraph"/>
         <w:numPr>
           <w:ilvl w:val="0"/>
-          <w:numId w:val="8"/>
+          <w:numId w:val="24"/>
         </w:numPr>
-        <w:rPr>
-          <w:rFonts w:ascii="Times New Roman" w:eastAsia="Times New Roman" w:hAnsi="Times New Roman" w:cs="Times New Roman"/>
-          <w:color w:val="000000" w:themeColor="text1"/>
-          <w:sz w:val="28"/>
-          <w:szCs w:val="28"/>
-          <w:lang w:eastAsia="en-IN"/>
-        </w:rPr>
-      </w:pPr>
-      <w:r>
+        <w:ind w:left="1800"/>
         <w:rPr>
           <w:rFonts w:ascii="Times New Roman" w:eastAsia="Times New Roman" w:hAnsi="Times New Roman" w:cs="Times New Roman"/>
           <w:color w:val="000000" w:themeColor="text1"/>
@@ -1447,17 +1459,17 @@
           <w:bdr w:val="none" w:sz="0" w:space="0" w:color="auto" w:frame="1"/>
           <w:lang w:eastAsia="en-IN"/>
         </w:rPr>
-        <w:t xml:space="preserve">Type-1: step2: </w:t>
-      </w:r>
-      <w:r>
-        <w:rPr>
-          <w:rFonts w:ascii="Times New Roman" w:hAnsi="Times New Roman" w:cs="Times New Roman"/>
-          <w:color w:val="000000" w:themeColor="text1"/>
-          <w:sz w:val="28"/>
-          <w:szCs w:val="28"/>
-          <w:shd w:val="clear" w:color="auto" w:fill="FFFFFF"/>
-        </w:rPr>
-        <w:t xml:space="preserve">On GitHub, navigate to the main page of the repository. </w:t>
+      </w:pPr>
+      <w:r>
+        <w:rPr>
+          <w:rFonts w:ascii="Times New Roman" w:eastAsia="Times New Roman" w:hAnsi="Times New Roman" w:cs="Times New Roman"/>
+          <w:color w:val="000000" w:themeColor="text1"/>
+          <w:sz w:val="28"/>
+          <w:szCs w:val="28"/>
+          <w:bdr w:val="none" w:sz="0" w:space="0" w:color="auto" w:frame="1"/>
+          <w:lang w:eastAsia="en-IN"/>
+        </w:rPr>
+        <w:t>Step1: open GitHub account and repository which you want to download.</w:t>
       </w:r>
     </w:p>
     <w:p>
@@ -1465,69 +1477,511 @@
         <w:pStyle w:val="ListParagraph"/>
         <w:numPr>
           <w:ilvl w:val="0"/>
-          <w:numId w:val="8"/>
+          <w:numId w:val="24"/>
         </w:numPr>
+        <w:ind w:left="1800"/>
         <w:rPr>
           <w:rFonts w:ascii="Times New Roman" w:eastAsia="Times New Roman" w:hAnsi="Times New Roman" w:cs="Times New Roman"/>
           <w:color w:val="000000" w:themeColor="text1"/>
           <w:sz w:val="28"/>
           <w:szCs w:val="28"/>
+          <w:bdr w:val="none" w:sz="0" w:space="0" w:color="auto" w:frame="1"/>
           <w:lang w:eastAsia="en-IN"/>
         </w:rPr>
       </w:pPr>
       <w:r>
         <w:rPr>
-          <w:rFonts w:ascii="Times New Roman" w:hAnsi="Times New Roman" w:cs="Times New Roman"/>
-          <w:color w:val="000000" w:themeColor="text1"/>
-          <w:sz w:val="28"/>
-          <w:szCs w:val="28"/>
-          <w:shd w:val="clear" w:color="auto" w:fill="FFFFFF"/>
-        </w:rPr>
-        <w:t>Under the repository name, click </w:t>
-      </w:r>
-      <w:r>
-        <w:rPr>
-          <w:rStyle w:val="Strong"/>
-          <w:rFonts w:ascii="Times New Roman" w:hAnsi="Times New Roman" w:cs="Times New Roman"/>
-          <w:b w:val="0"/>
-          <w:bCs w:val="0"/>
-          <w:color w:val="000000" w:themeColor="text1"/>
-          <w:sz w:val="28"/>
-          <w:szCs w:val="28"/>
-          <w:shd w:val="clear" w:color="auto" w:fill="FFFFFF"/>
-        </w:rPr>
-        <w:t>Clone or download</w:t>
-      </w:r>
-      <w:r>
-        <w:rPr>
-          <w:rFonts w:ascii="Times New Roman" w:hAnsi="Times New Roman" w:cs="Times New Roman"/>
-          <w:color w:val="000000" w:themeColor="text1"/>
-          <w:sz w:val="28"/>
-          <w:szCs w:val="28"/>
-          <w:shd w:val="clear" w:color="auto" w:fill="FFFFFF"/>
-        </w:rPr>
-        <w:t>.</w:t>
-      </w:r>
-    </w:p>
-    <w:p>
-      <w:pPr>
-        <w:pStyle w:val="ListParagraph"/>
-        <w:ind w:left="1440"/>
-        <w:rPr>
           <w:rFonts w:ascii="Times New Roman" w:eastAsia="Times New Roman" w:hAnsi="Times New Roman" w:cs="Times New Roman"/>
           <w:color w:val="000000" w:themeColor="text1"/>
           <w:sz w:val="28"/>
           <w:szCs w:val="28"/>
+          <w:bdr w:val="none" w:sz="0" w:space="0" w:color="auto" w:frame="1"/>
           <w:lang w:eastAsia="en-IN"/>
         </w:rPr>
-      </w:pPr>
+        <w:tab/>
+        <w:t>Step2: right side click on clone and download button and copy the URL.</w:t>
+      </w:r>
     </w:p>
     <w:p>
       <w:pPr>
         <w:pStyle w:val="ListParagraph"/>
         <w:numPr>
           <w:ilvl w:val="0"/>
-          <w:numId w:val="1"/>
+          <w:numId w:val="24"/>
+        </w:numPr>
+        <w:ind w:left="1800"/>
+        <w:rPr>
+          <w:rFonts w:ascii="Times New Roman" w:eastAsia="Times New Roman" w:hAnsi="Times New Roman" w:cs="Times New Roman"/>
+          <w:color w:val="000000" w:themeColor="text1"/>
+          <w:sz w:val="28"/>
+          <w:szCs w:val="28"/>
+          <w:bdr w:val="none" w:sz="0" w:space="0" w:color="auto" w:frame="1"/>
+          <w:lang w:eastAsia="en-IN"/>
+        </w:rPr>
+      </w:pPr>
+      <w:r>
+        <w:rPr>
+          <w:rFonts w:ascii="Times New Roman" w:eastAsia="Times New Roman" w:hAnsi="Times New Roman" w:cs="Times New Roman"/>
+          <w:color w:val="000000" w:themeColor="text1"/>
+          <w:sz w:val="28"/>
+          <w:szCs w:val="28"/>
+          <w:bdr w:val="none" w:sz="0" w:space="0" w:color="auto" w:frame="1"/>
+          <w:lang w:eastAsia="en-IN"/>
+        </w:rPr>
+        <w:t>Step3: open your folder where clone thee project and open git Bush.</w:t>
+      </w:r>
+    </w:p>
+    <w:p>
+      <w:pPr>
+        <w:pStyle w:val="ListParagraph"/>
+        <w:numPr>
+          <w:ilvl w:val="0"/>
+          <w:numId w:val="24"/>
+        </w:numPr>
+        <w:ind w:left="1800"/>
+        <w:rPr>
+          <w:rFonts w:ascii="Times New Roman" w:eastAsia="Times New Roman" w:hAnsi="Times New Roman" w:cs="Times New Roman"/>
+          <w:color w:val="000000" w:themeColor="text1"/>
+          <w:sz w:val="28"/>
+          <w:szCs w:val="28"/>
+          <w:bdr w:val="none" w:sz="0" w:space="0" w:color="auto" w:frame="1"/>
+          <w:lang w:eastAsia="en-IN"/>
+        </w:rPr>
+      </w:pPr>
+      <w:r>
+        <w:rPr>
+          <w:rFonts w:ascii="Times New Roman" w:eastAsia="Times New Roman" w:hAnsi="Times New Roman" w:cs="Times New Roman"/>
+          <w:color w:val="000000" w:themeColor="text1"/>
+          <w:sz w:val="28"/>
+          <w:szCs w:val="28"/>
+          <w:bdr w:val="none" w:sz="0" w:space="0" w:color="auto" w:frame="1"/>
+          <w:lang w:eastAsia="en-IN"/>
+        </w:rPr>
+        <w:t xml:space="preserve">Step4: check git initialized if not initialized using git </w:t>
+      </w:r>
+      <w:proofErr w:type="spellStart"/>
+      <w:r>
+        <w:rPr>
+          <w:rFonts w:ascii="Times New Roman" w:eastAsia="Times New Roman" w:hAnsi="Times New Roman" w:cs="Times New Roman"/>
+          <w:color w:val="000000" w:themeColor="text1"/>
+          <w:sz w:val="28"/>
+          <w:szCs w:val="28"/>
+          <w:bdr w:val="none" w:sz="0" w:space="0" w:color="auto" w:frame="1"/>
+          <w:lang w:eastAsia="en-IN"/>
+        </w:rPr>
+        <w:t>init</w:t>
+      </w:r>
+      <w:proofErr w:type="spellEnd"/>
+      <w:r>
+        <w:rPr>
+          <w:rFonts w:ascii="Times New Roman" w:eastAsia="Times New Roman" w:hAnsi="Times New Roman" w:cs="Times New Roman"/>
+          <w:color w:val="000000" w:themeColor="text1"/>
+          <w:sz w:val="28"/>
+          <w:szCs w:val="28"/>
+          <w:bdr w:val="none" w:sz="0" w:space="0" w:color="auto" w:frame="1"/>
+          <w:lang w:eastAsia="en-IN"/>
+        </w:rPr>
+        <w:t xml:space="preserve"> command.</w:t>
+      </w:r>
+    </w:p>
+    <w:p>
+      <w:pPr>
+        <w:pStyle w:val="ListParagraph"/>
+        <w:numPr>
+          <w:ilvl w:val="0"/>
+          <w:numId w:val="24"/>
+        </w:numPr>
+        <w:ind w:left="1800"/>
+        <w:rPr>
+          <w:rFonts w:ascii="Times New Roman" w:eastAsia="Times New Roman" w:hAnsi="Times New Roman" w:cs="Times New Roman"/>
+          <w:color w:val="000000" w:themeColor="text1"/>
+          <w:sz w:val="28"/>
+          <w:szCs w:val="28"/>
+          <w:bdr w:val="none" w:sz="0" w:space="0" w:color="auto" w:frame="1"/>
+          <w:lang w:eastAsia="en-IN"/>
+        </w:rPr>
+      </w:pPr>
+      <w:r>
+        <w:rPr>
+          <w:rFonts w:ascii="Times New Roman" w:eastAsia="Times New Roman" w:hAnsi="Times New Roman" w:cs="Times New Roman"/>
+          <w:color w:val="000000" w:themeColor="text1"/>
+          <w:sz w:val="28"/>
+          <w:szCs w:val="28"/>
+          <w:bdr w:val="none" w:sz="0" w:space="0" w:color="auto" w:frame="1"/>
+          <w:lang w:eastAsia="en-IN"/>
+        </w:rPr>
+        <w:t>Step5: check git status using the git status command.</w:t>
+      </w:r>
+    </w:p>
+    <w:p>
+      <w:pPr>
+        <w:pStyle w:val="ListParagraph"/>
+        <w:numPr>
+          <w:ilvl w:val="0"/>
+          <w:numId w:val="24"/>
+        </w:numPr>
+        <w:ind w:left="1800"/>
+        <w:rPr>
+          <w:rFonts w:ascii="Times New Roman" w:eastAsia="Times New Roman" w:hAnsi="Times New Roman" w:cs="Times New Roman"/>
+          <w:color w:val="000000" w:themeColor="text1"/>
+          <w:sz w:val="28"/>
+          <w:szCs w:val="28"/>
+          <w:bdr w:val="none" w:sz="0" w:space="0" w:color="auto" w:frame="1"/>
+          <w:lang w:eastAsia="en-IN"/>
+        </w:rPr>
+      </w:pPr>
+      <w:r>
+        <w:rPr>
+          <w:rFonts w:ascii="Times New Roman" w:eastAsia="Times New Roman" w:hAnsi="Times New Roman" w:cs="Times New Roman"/>
+          <w:color w:val="000000" w:themeColor="text1"/>
+          <w:sz w:val="28"/>
+          <w:szCs w:val="28"/>
+          <w:bdr w:val="none" w:sz="0" w:space="0" w:color="auto" w:frame="1"/>
+          <w:lang w:eastAsia="en-IN"/>
+        </w:rPr>
+        <w:t>Step6:  git clone URL. (type URL which you copied)</w:t>
+      </w:r>
+    </w:p>
+    <w:p>
+      <w:pPr>
+        <w:pStyle w:val="ListParagraph"/>
+        <w:numPr>
+          <w:ilvl w:val="0"/>
+          <w:numId w:val="24"/>
+        </w:numPr>
+        <w:ind w:left="1800"/>
+        <w:rPr>
+          <w:rFonts w:ascii="Times New Roman" w:eastAsia="Times New Roman" w:hAnsi="Times New Roman" w:cs="Times New Roman"/>
+          <w:color w:val="000000" w:themeColor="text1"/>
+          <w:sz w:val="28"/>
+          <w:szCs w:val="28"/>
+          <w:bdr w:val="none" w:sz="0" w:space="0" w:color="auto" w:frame="1"/>
+          <w:lang w:eastAsia="en-IN"/>
+        </w:rPr>
+      </w:pPr>
+      <w:r>
+        <w:rPr>
+          <w:rFonts w:ascii="Times New Roman" w:eastAsia="Times New Roman" w:hAnsi="Times New Roman" w:cs="Times New Roman"/>
+          <w:color w:val="000000" w:themeColor="text1"/>
+          <w:sz w:val="28"/>
+          <w:szCs w:val="28"/>
+          <w:bdr w:val="none" w:sz="0" w:space="0" w:color="auto" w:frame="1"/>
+          <w:lang w:eastAsia="en-IN"/>
+        </w:rPr>
+        <w:t>Step7:  After download, the project goes inside.</w:t>
+      </w:r>
+    </w:p>
+    <w:p>
+      <w:pPr>
+        <w:pStyle w:val="ListParagraph"/>
+        <w:numPr>
+          <w:ilvl w:val="0"/>
+          <w:numId w:val="24"/>
+        </w:numPr>
+        <w:ind w:left="1800"/>
+        <w:rPr>
+          <w:rFonts w:ascii="Times New Roman" w:eastAsia="Times New Roman" w:hAnsi="Times New Roman" w:cs="Times New Roman"/>
+          <w:color w:val="000000" w:themeColor="text1"/>
+          <w:sz w:val="28"/>
+          <w:szCs w:val="28"/>
+          <w:bdr w:val="none" w:sz="0" w:space="0" w:color="auto" w:frame="1"/>
+          <w:lang w:eastAsia="en-IN"/>
+        </w:rPr>
+      </w:pPr>
+      <w:r>
+        <w:rPr>
+          <w:rFonts w:ascii="Times New Roman" w:eastAsia="Times New Roman" w:hAnsi="Times New Roman" w:cs="Times New Roman"/>
+          <w:color w:val="000000" w:themeColor="text1"/>
+          <w:sz w:val="28"/>
+          <w:szCs w:val="28"/>
+          <w:bdr w:val="none" w:sz="0" w:space="0" w:color="auto" w:frame="1"/>
+          <w:lang w:eastAsia="en-IN"/>
+        </w:rPr>
+        <w:t>Step8: Do your work</w:t>
+      </w:r>
+    </w:p>
+    <w:p>
+      <w:pPr>
+        <w:pStyle w:val="ListParagraph"/>
+        <w:numPr>
+          <w:ilvl w:val="0"/>
+          <w:numId w:val="23"/>
+        </w:numPr>
+        <w:rPr>
+          <w:rFonts w:ascii="Times New Roman" w:eastAsia="Times New Roman" w:hAnsi="Times New Roman" w:cs="Times New Roman"/>
+          <w:color w:val="000000" w:themeColor="text1"/>
+          <w:sz w:val="28"/>
+          <w:szCs w:val="28"/>
+          <w:bdr w:val="none" w:sz="0" w:space="0" w:color="auto" w:frame="1"/>
+          <w:lang w:eastAsia="en-IN"/>
+        </w:rPr>
+      </w:pPr>
+      <w:r>
+        <w:rPr>
+          <w:rFonts w:ascii="Times New Roman" w:eastAsia="Times New Roman" w:hAnsi="Times New Roman" w:cs="Times New Roman"/>
+          <w:color w:val="000000" w:themeColor="text1"/>
+          <w:sz w:val="28"/>
+          <w:szCs w:val="28"/>
+          <w:bdr w:val="none" w:sz="0" w:space="0" w:color="auto" w:frame="1"/>
+          <w:lang w:eastAsia="en-IN"/>
+        </w:rPr>
+        <w:t xml:space="preserve">Type-2: </w:t>
+      </w:r>
+    </w:p>
+    <w:p>
+      <w:pPr>
+        <w:pStyle w:val="ListParagraph"/>
+        <w:numPr>
+          <w:ilvl w:val="0"/>
+          <w:numId w:val="25"/>
+        </w:numPr>
+        <w:ind w:left="1800"/>
+        <w:rPr>
+          <w:rFonts w:ascii="Times New Roman" w:eastAsia="Times New Roman" w:hAnsi="Times New Roman" w:cs="Times New Roman"/>
+          <w:color w:val="000000" w:themeColor="text1"/>
+          <w:sz w:val="28"/>
+          <w:szCs w:val="28"/>
+          <w:bdr w:val="none" w:sz="0" w:space="0" w:color="auto" w:frame="1"/>
+          <w:lang w:eastAsia="en-IN"/>
+        </w:rPr>
+      </w:pPr>
+      <w:r>
+        <w:rPr>
+          <w:rFonts w:ascii="Times New Roman" w:eastAsia="Times New Roman" w:hAnsi="Times New Roman" w:cs="Times New Roman"/>
+          <w:color w:val="000000" w:themeColor="text1"/>
+          <w:sz w:val="28"/>
+          <w:szCs w:val="28"/>
+          <w:bdr w:val="none" w:sz="0" w:space="0" w:color="auto" w:frame="1"/>
+          <w:lang w:eastAsia="en-IN"/>
+        </w:rPr>
+        <w:t>Step1: open GitHub account and repository which you want to download.</w:t>
+      </w:r>
+    </w:p>
+    <w:p>
+      <w:pPr>
+        <w:pStyle w:val="ListParagraph"/>
+        <w:numPr>
+          <w:ilvl w:val="0"/>
+          <w:numId w:val="25"/>
+        </w:numPr>
+        <w:ind w:left="1800"/>
+        <w:rPr>
+          <w:rFonts w:ascii="Times New Roman" w:eastAsia="Times New Roman" w:hAnsi="Times New Roman" w:cs="Times New Roman"/>
+          <w:color w:val="000000" w:themeColor="text1"/>
+          <w:sz w:val="28"/>
+          <w:szCs w:val="28"/>
+          <w:bdr w:val="none" w:sz="0" w:space="0" w:color="auto" w:frame="1"/>
+          <w:lang w:eastAsia="en-IN"/>
+        </w:rPr>
+      </w:pPr>
+      <w:r>
+        <w:rPr>
+          <w:rFonts w:ascii="Times New Roman" w:eastAsia="Times New Roman" w:hAnsi="Times New Roman" w:cs="Times New Roman"/>
+          <w:color w:val="000000" w:themeColor="text1"/>
+          <w:sz w:val="28"/>
+          <w:szCs w:val="28"/>
+          <w:bdr w:val="none" w:sz="0" w:space="0" w:color="auto" w:frame="1"/>
+          <w:lang w:eastAsia="en-IN"/>
+        </w:rPr>
+        <w:t>Step2: right side click on clone and click on download zip button</w:t>
+      </w:r>
+    </w:p>
+    <w:p>
+      <w:pPr>
+        <w:pStyle w:val="ListParagraph"/>
+        <w:numPr>
+          <w:ilvl w:val="0"/>
+          <w:numId w:val="25"/>
+        </w:numPr>
+        <w:ind w:left="1800"/>
+        <w:rPr>
+          <w:rFonts w:ascii="Times New Roman" w:eastAsia="Times New Roman" w:hAnsi="Times New Roman" w:cs="Times New Roman"/>
+          <w:color w:val="000000" w:themeColor="text1"/>
+          <w:sz w:val="28"/>
+          <w:szCs w:val="28"/>
+          <w:bdr w:val="none" w:sz="0" w:space="0" w:color="auto" w:frame="1"/>
+          <w:lang w:eastAsia="en-IN"/>
+        </w:rPr>
+      </w:pPr>
+      <w:r>
+        <w:rPr>
+          <w:rFonts w:ascii="Times New Roman" w:eastAsia="Times New Roman" w:hAnsi="Times New Roman" w:cs="Times New Roman"/>
+          <w:color w:val="000000" w:themeColor="text1"/>
+          <w:sz w:val="28"/>
+          <w:szCs w:val="28"/>
+          <w:bdr w:val="none" w:sz="0" w:space="0" w:color="auto" w:frame="1"/>
+          <w:lang w:eastAsia="en-IN"/>
+        </w:rPr>
+        <w:t>Step3: Then download the zip file on a folder and do unzip it</w:t>
+      </w:r>
+    </w:p>
+    <w:p>
+      <w:pPr>
+        <w:pStyle w:val="ListParagraph"/>
+        <w:numPr>
+          <w:ilvl w:val="0"/>
+          <w:numId w:val="25"/>
+        </w:numPr>
+        <w:ind w:left="1800"/>
+        <w:rPr>
+          <w:rFonts w:ascii="Times New Roman" w:eastAsia="Times New Roman" w:hAnsi="Times New Roman" w:cs="Times New Roman"/>
+          <w:color w:val="000000" w:themeColor="text1"/>
+          <w:sz w:val="28"/>
+          <w:szCs w:val="28"/>
+          <w:bdr w:val="none" w:sz="0" w:space="0" w:color="auto" w:frame="1"/>
+          <w:lang w:eastAsia="en-IN"/>
+        </w:rPr>
+      </w:pPr>
+      <w:r>
+        <w:rPr>
+          <w:rFonts w:ascii="Times New Roman" w:eastAsia="Times New Roman" w:hAnsi="Times New Roman" w:cs="Times New Roman"/>
+          <w:color w:val="000000" w:themeColor="text1"/>
+          <w:sz w:val="28"/>
+          <w:szCs w:val="28"/>
+          <w:bdr w:val="none" w:sz="0" w:space="0" w:color="auto" w:frame="1"/>
+          <w:lang w:eastAsia="en-IN"/>
+        </w:rPr>
+        <w:t>Step4: open download project or unzip the folder and open git Bush.</w:t>
+      </w:r>
+    </w:p>
+    <w:p>
+      <w:pPr>
+        <w:pStyle w:val="ListParagraph"/>
+        <w:numPr>
+          <w:ilvl w:val="0"/>
+          <w:numId w:val="25"/>
+        </w:numPr>
+        <w:ind w:left="1800"/>
+        <w:rPr>
+          <w:rFonts w:ascii="Times New Roman" w:eastAsia="Times New Roman" w:hAnsi="Times New Roman" w:cs="Times New Roman"/>
+          <w:color w:val="000000" w:themeColor="text1"/>
+          <w:sz w:val="28"/>
+          <w:szCs w:val="28"/>
+          <w:bdr w:val="none" w:sz="0" w:space="0" w:color="auto" w:frame="1"/>
+          <w:lang w:eastAsia="en-IN"/>
+        </w:rPr>
+      </w:pPr>
+      <w:r>
+        <w:rPr>
+          <w:rFonts w:ascii="Times New Roman" w:eastAsia="Times New Roman" w:hAnsi="Times New Roman" w:cs="Times New Roman"/>
+          <w:color w:val="000000" w:themeColor="text1"/>
+          <w:sz w:val="28"/>
+          <w:szCs w:val="28"/>
+          <w:bdr w:val="none" w:sz="0" w:space="0" w:color="auto" w:frame="1"/>
+          <w:lang w:eastAsia="en-IN"/>
+        </w:rPr>
+        <w:t xml:space="preserve">Step5: check git initialized if not initialized using git </w:t>
+      </w:r>
+      <w:proofErr w:type="spellStart"/>
+      <w:r>
+        <w:rPr>
+          <w:rFonts w:ascii="Times New Roman" w:eastAsia="Times New Roman" w:hAnsi="Times New Roman" w:cs="Times New Roman"/>
+          <w:color w:val="000000" w:themeColor="text1"/>
+          <w:sz w:val="28"/>
+          <w:szCs w:val="28"/>
+          <w:bdr w:val="none" w:sz="0" w:space="0" w:color="auto" w:frame="1"/>
+          <w:lang w:eastAsia="en-IN"/>
+        </w:rPr>
+        <w:t>init</w:t>
+      </w:r>
+      <w:proofErr w:type="spellEnd"/>
+      <w:r>
+        <w:rPr>
+          <w:rFonts w:ascii="Times New Roman" w:eastAsia="Times New Roman" w:hAnsi="Times New Roman" w:cs="Times New Roman"/>
+          <w:color w:val="000000" w:themeColor="text1"/>
+          <w:sz w:val="28"/>
+          <w:szCs w:val="28"/>
+          <w:bdr w:val="none" w:sz="0" w:space="0" w:color="auto" w:frame="1"/>
+          <w:lang w:eastAsia="en-IN"/>
+        </w:rPr>
+        <w:t xml:space="preserve"> command.</w:t>
+      </w:r>
+    </w:p>
+    <w:p>
+      <w:pPr>
+        <w:pStyle w:val="ListParagraph"/>
+        <w:numPr>
+          <w:ilvl w:val="0"/>
+          <w:numId w:val="25"/>
+        </w:numPr>
+        <w:ind w:left="1800"/>
+        <w:rPr>
+          <w:rFonts w:ascii="Times New Roman" w:eastAsia="Times New Roman" w:hAnsi="Times New Roman" w:cs="Times New Roman"/>
+          <w:color w:val="000000" w:themeColor="text1"/>
+          <w:sz w:val="28"/>
+          <w:szCs w:val="28"/>
+          <w:lang w:eastAsia="en-IN"/>
+        </w:rPr>
+      </w:pPr>
+      <w:r>
+        <w:rPr>
+          <w:rFonts w:ascii="Times New Roman" w:eastAsia="Times New Roman" w:hAnsi="Times New Roman" w:cs="Times New Roman"/>
+          <w:color w:val="000000" w:themeColor="text1"/>
+          <w:sz w:val="28"/>
+          <w:szCs w:val="28"/>
+          <w:bdr w:val="none" w:sz="0" w:space="0" w:color="auto" w:frame="1"/>
+          <w:lang w:eastAsia="en-IN"/>
+        </w:rPr>
+        <w:t>Step6: check git status using the git status command.</w:t>
+      </w:r>
+    </w:p>
+    <w:p>
+      <w:pPr>
+        <w:pStyle w:val="ListParagraph"/>
+        <w:numPr>
+          <w:ilvl w:val="0"/>
+          <w:numId w:val="25"/>
+        </w:numPr>
+        <w:ind w:left="1800"/>
+        <w:rPr>
+          <w:rFonts w:ascii="Times New Roman" w:eastAsia="Times New Roman" w:hAnsi="Times New Roman" w:cs="Times New Roman"/>
+          <w:color w:val="000000" w:themeColor="text1"/>
+          <w:sz w:val="28"/>
+          <w:szCs w:val="28"/>
+          <w:lang w:eastAsia="en-IN"/>
+        </w:rPr>
+      </w:pPr>
+      <w:r>
+        <w:rPr>
+          <w:rFonts w:ascii="Times New Roman" w:eastAsia="Times New Roman" w:hAnsi="Times New Roman" w:cs="Times New Roman"/>
+          <w:color w:val="000000" w:themeColor="text1"/>
+          <w:sz w:val="28"/>
+          <w:szCs w:val="28"/>
+          <w:bdr w:val="none" w:sz="0" w:space="0" w:color="auto" w:frame="1"/>
+          <w:lang w:eastAsia="en-IN"/>
+        </w:rPr>
+        <w:t>Step7: then start your work.</w:t>
+      </w:r>
+      <w:r>
+        <w:rPr>
+          <w:rFonts w:ascii="Times New Roman" w:eastAsia="Times New Roman" w:hAnsi="Times New Roman" w:cs="Times New Roman"/>
+          <w:color w:val="000000" w:themeColor="text1"/>
+          <w:sz w:val="28"/>
+          <w:szCs w:val="28"/>
+          <w:lang w:eastAsia="en-IN"/>
+        </w:rPr>
+        <w:t xml:space="preserve"> </w:t>
+      </w:r>
+    </w:p>
+    <w:p>
+      <w:pPr>
+        <w:pStyle w:val="ListParagraph"/>
+        <w:ind w:left="1800"/>
+        <w:rPr>
+          <w:rFonts w:ascii="Times New Roman" w:eastAsia="Times New Roman" w:hAnsi="Times New Roman" w:cs="Times New Roman"/>
+          <w:color w:val="000000" w:themeColor="text1"/>
+          <w:sz w:val="28"/>
+          <w:szCs w:val="28"/>
+          <w:lang w:eastAsia="en-IN"/>
+        </w:rPr>
+      </w:pPr>
+    </w:p>
+    <w:p>
+      <w:pPr>
+        <w:pStyle w:val="ListParagraph"/>
+        <w:numPr>
+          <w:ilvl w:val="0"/>
+          <w:numId w:val="23"/>
         </w:numPr>
         <w:spacing w:line="240" w:lineRule="auto"/>
         <w:jc w:val="both"/>
@@ -1589,7 +2043,9 @@
         </w:rPr>
         <w:t>filename</w:t>
       </w:r>
+      <w:bookmarkStart w:id="0" w:name="_GoBack"/>
     </w:p>
+    <w:bookmarkEnd w:id="0"/>
     <w:p>
       <w:pPr>
         <w:pStyle w:val="ListParagraph"/>
@@ -1690,6 +2146,7 @@
         </w:rPr>
         <w:t>add</w:t>
       </w:r>
+      <w:proofErr w:type="gramEnd"/>
       <w:r>
         <w:rPr>
           <w:rFonts w:ascii="Times New Roman" w:hAnsi="Times New Roman" w:cs="Times New Roman"/>
@@ -1698,7 +2155,7 @@
           <w:sz w:val="28"/>
           <w:szCs w:val="28"/>
         </w:rPr>
-        <w:t xml:space="preserve"> </w:t>
+        <w:t>.</w:t>
       </w:r>
       <w:r>
         <w:rPr>
@@ -1708,18 +2165,7 @@
           <w:sz w:val="28"/>
           <w:szCs w:val="28"/>
         </w:rPr>
-        <w:t>.</w:t>
-      </w:r>
-      <w:proofErr w:type="gramEnd"/>
-      <w:r>
-        <w:rPr>
-          <w:rFonts w:ascii="Times New Roman" w:hAnsi="Times New Roman" w:cs="Times New Roman"/>
-          <w:color w:val="000000" w:themeColor="text1"/>
-          <w:spacing w:val="5"/>
-          <w:sz w:val="28"/>
-          <w:szCs w:val="28"/>
-        </w:rPr>
-        <w:t>---</w:t>
+        <w:t xml:space="preserve"> - </w:t>
       </w:r>
       <w:r>
         <w:rPr>
@@ -1794,7 +2240,7 @@
         <w:pStyle w:val="ListParagraph"/>
         <w:numPr>
           <w:ilvl w:val="0"/>
-          <w:numId w:val="1"/>
+          <w:numId w:val="23"/>
         </w:numPr>
         <w:spacing w:line="240" w:lineRule="auto"/>
         <w:jc w:val="both"/>
@@ -1831,7 +2277,6 @@
           <w:szCs w:val="28"/>
         </w:rPr>
       </w:pPr>
-      <w:bookmarkStart w:id="0" w:name="_GoBack"/>
       <w:r>
         <w:rPr>
           <w:rFonts w:ascii="Times New Roman" w:hAnsi="Times New Roman" w:cs="Times New Roman"/>
@@ -1860,7 +2305,6 @@
         <w:t xml:space="preserve"> the state of our repository.</w:t>
       </w:r>
     </w:p>
-    <w:bookmarkEnd w:id="0"/>
     <w:p>
       <w:pPr>
         <w:pStyle w:val="ListParagraph"/>
@@ -1879,7 +2323,7 @@
         <w:pStyle w:val="ListParagraph"/>
         <w:numPr>
           <w:ilvl w:val="0"/>
-          <w:numId w:val="1"/>
+          <w:numId w:val="23"/>
         </w:numPr>
         <w:spacing w:line="240" w:lineRule="auto"/>
         <w:jc w:val="both"/>
@@ -1963,7 +2407,7 @@
         <w:pStyle w:val="ListParagraph"/>
         <w:numPr>
           <w:ilvl w:val="0"/>
-          <w:numId w:val="1"/>
+          <w:numId w:val="23"/>
         </w:numPr>
         <w:spacing w:line="240" w:lineRule="auto"/>
         <w:jc w:val="both"/>
@@ -1981,6 +2425,7 @@
           <w:sz w:val="28"/>
           <w:szCs w:val="28"/>
         </w:rPr>
+        <w:lastRenderedPageBreak/>
         <w:t xml:space="preserve">How to push your changes to </w:t>
       </w:r>
       <w:r>
@@ -2046,7 +2491,7 @@
         <w:pStyle w:val="ListParagraph"/>
         <w:numPr>
           <w:ilvl w:val="0"/>
-          <w:numId w:val="1"/>
+          <w:numId w:val="23"/>
         </w:numPr>
         <w:spacing w:line="240" w:lineRule="auto"/>
         <w:jc w:val="both"/>
@@ -2158,7 +2603,7 @@
         <w:pStyle w:val="ListParagraph"/>
         <w:numPr>
           <w:ilvl w:val="0"/>
-          <w:numId w:val="1"/>
+          <w:numId w:val="23"/>
         </w:numPr>
         <w:spacing w:line="240" w:lineRule="auto"/>
         <w:jc w:val="both"/>
@@ -2202,43 +2647,7 @@
           <w:sz w:val="28"/>
           <w:szCs w:val="28"/>
         </w:rPr>
-        <w:t xml:space="preserve">When conflicts problem comes during pull command. At that </w:t>
-      </w:r>
-      <w:r>
-        <w:rPr>
-          <w:rFonts w:ascii="Times New Roman" w:hAnsi="Times New Roman" w:cs="Times New Roman"/>
-          <w:color w:val="000000" w:themeColor="text1"/>
-          <w:sz w:val="28"/>
-          <w:szCs w:val="28"/>
-        </w:rPr>
-        <w:t>time,</w:t>
-      </w:r>
-      <w:r>
-        <w:rPr>
-          <w:rFonts w:ascii="Times New Roman" w:hAnsi="Times New Roman" w:cs="Times New Roman"/>
-          <w:color w:val="000000" w:themeColor="text1"/>
-          <w:sz w:val="28"/>
-          <w:szCs w:val="28"/>
-        </w:rPr>
-        <w:t xml:space="preserve"> it returns a file in which all modification is available which done at the same time. Then you can manually solve the modification </w:t>
-      </w:r>
-      <w:r>
-        <w:rPr>
-          <w:rFonts w:ascii="Times New Roman" w:hAnsi="Times New Roman" w:cs="Times New Roman"/>
-          <w:color w:val="000000" w:themeColor="text1"/>
-          <w:sz w:val="28"/>
-          <w:szCs w:val="28"/>
-        </w:rPr>
-        <w:t>according to</w:t>
-      </w:r>
-      <w:r>
-        <w:rPr>
-          <w:rFonts w:ascii="Times New Roman" w:hAnsi="Times New Roman" w:cs="Times New Roman"/>
-          <w:color w:val="000000" w:themeColor="text1"/>
-          <w:sz w:val="28"/>
-          <w:szCs w:val="28"/>
-        </w:rPr>
-        <w:t xml:space="preserve"> their requirement</w:t>
+        <w:t>When conflicts problem comes during pull command. At that time, it returns a file in which all modification is available which done at the same time. Then you can manually solve the modification according to their requirement</w:t>
       </w:r>
     </w:p>
     <w:p>
@@ -2263,7 +2672,7 @@
     </w:p>
     <w:sectPr>
       <w:pgSz w:w="11906" w:h="16838"/>
-      <w:pgMar w:top="993" w:right="1440" w:bottom="993" w:left="284" w:header="708" w:footer="708" w:gutter="0"/>
+      <w:pgMar w:top="993" w:right="1440" w:bottom="1134" w:left="284" w:header="708" w:footer="708" w:gutter="0"/>
       <w:cols w:space="708"/>
       <w:docGrid w:linePitch="360"/>
     </w:sectPr>
@@ -2502,7 +2911,7 @@
   <w:abstractNum w:abstractNumId="2" w15:restartNumberingAfterBreak="0">
     <w:nsid w:val="0CC76204"/>
     <w:multiLevelType w:val="hybridMultilevel"/>
-    <w:tmpl w:val="9D0EC7E6"/>
+    <w:tmpl w:val="34B8EF98"/>
     <w:lvl w:ilvl="0" w:tplc="4009000F">
       <w:start w:val="1"/>
       <w:numFmt w:val="decimal"/>
@@ -2699,6 +3108,119 @@
     </w:lvl>
   </w:abstractNum>
   <w:abstractNum w:abstractNumId="4" w15:restartNumberingAfterBreak="0">
+    <w:nsid w:val="191A2BCD"/>
+    <w:multiLevelType w:val="hybridMultilevel"/>
+    <w:tmpl w:val="24A89D62"/>
+    <w:lvl w:ilvl="0" w:tplc="40090001">
+      <w:start w:val="1"/>
+      <w:numFmt w:val="bullet"/>
+      <w:lvlText w:val=""/>
+      <w:lvlJc w:val="left"/>
+      <w:pPr>
+        <w:ind w:left="2160" w:hanging="360"/>
+      </w:pPr>
+      <w:rPr>
+        <w:rFonts w:ascii="Symbol" w:hAnsi="Symbol" w:hint="default"/>
+      </w:rPr>
+    </w:lvl>
+    <w:lvl w:ilvl="1" w:tplc="40090003" w:tentative="1">
+      <w:start w:val="1"/>
+      <w:numFmt w:val="bullet"/>
+      <w:lvlText w:val="o"/>
+      <w:lvlJc w:val="left"/>
+      <w:pPr>
+        <w:ind w:left="2880" w:hanging="360"/>
+      </w:pPr>
+      <w:rPr>
+        <w:rFonts w:ascii="Courier New" w:hAnsi="Courier New" w:cs="Courier New" w:hint="default"/>
+      </w:rPr>
+    </w:lvl>
+    <w:lvl w:ilvl="2" w:tplc="40090005" w:tentative="1">
+      <w:start w:val="1"/>
+      <w:numFmt w:val="bullet"/>
+      <w:lvlText w:val=""/>
+      <w:lvlJc w:val="left"/>
+      <w:pPr>
+        <w:ind w:left="3600" w:hanging="360"/>
+      </w:pPr>
+      <w:rPr>
+        <w:rFonts w:ascii="Wingdings" w:hAnsi="Wingdings" w:hint="default"/>
+      </w:rPr>
+    </w:lvl>
+    <w:lvl w:ilvl="3" w:tplc="40090001" w:tentative="1">
+      <w:start w:val="1"/>
+      <w:numFmt w:val="bullet"/>
+      <w:lvlText w:val=""/>
+      <w:lvlJc w:val="left"/>
+      <w:pPr>
+        <w:ind w:left="4320" w:hanging="360"/>
+      </w:pPr>
+      <w:rPr>
+        <w:rFonts w:ascii="Symbol" w:hAnsi="Symbol" w:hint="default"/>
+      </w:rPr>
+    </w:lvl>
+    <w:lvl w:ilvl="4" w:tplc="40090003" w:tentative="1">
+      <w:start w:val="1"/>
+      <w:numFmt w:val="bullet"/>
+      <w:lvlText w:val="o"/>
+      <w:lvlJc w:val="left"/>
+      <w:pPr>
+        <w:ind w:left="5040" w:hanging="360"/>
+      </w:pPr>
+      <w:rPr>
+        <w:rFonts w:ascii="Courier New" w:hAnsi="Courier New" w:cs="Courier New" w:hint="default"/>
+      </w:rPr>
+    </w:lvl>
+    <w:lvl w:ilvl="5" w:tplc="40090005" w:tentative="1">
+      <w:start w:val="1"/>
+      <w:numFmt w:val="bullet"/>
+      <w:lvlText w:val=""/>
+      <w:lvlJc w:val="left"/>
+      <w:pPr>
+        <w:ind w:left="5760" w:hanging="360"/>
+      </w:pPr>
+      <w:rPr>
+        <w:rFonts w:ascii="Wingdings" w:hAnsi="Wingdings" w:hint="default"/>
+      </w:rPr>
+    </w:lvl>
+    <w:lvl w:ilvl="6" w:tplc="40090001" w:tentative="1">
+      <w:start w:val="1"/>
+      <w:numFmt w:val="bullet"/>
+      <w:lvlText w:val=""/>
+      <w:lvlJc w:val="left"/>
+      <w:pPr>
+        <w:ind w:left="6480" w:hanging="360"/>
+      </w:pPr>
+      <w:rPr>
+        <w:rFonts w:ascii="Symbol" w:hAnsi="Symbol" w:hint="default"/>
+      </w:rPr>
+    </w:lvl>
+    <w:lvl w:ilvl="7" w:tplc="40090003" w:tentative="1">
+      <w:start w:val="1"/>
+      <w:numFmt w:val="bullet"/>
+      <w:lvlText w:val="o"/>
+      <w:lvlJc w:val="left"/>
+      <w:pPr>
+        <w:ind w:left="7200" w:hanging="360"/>
+      </w:pPr>
+      <w:rPr>
+        <w:rFonts w:ascii="Courier New" w:hAnsi="Courier New" w:cs="Courier New" w:hint="default"/>
+      </w:rPr>
+    </w:lvl>
+    <w:lvl w:ilvl="8" w:tplc="40090005" w:tentative="1">
+      <w:start w:val="1"/>
+      <w:numFmt w:val="bullet"/>
+      <w:lvlText w:val=""/>
+      <w:lvlJc w:val="left"/>
+      <w:pPr>
+        <w:ind w:left="7920" w:hanging="360"/>
+      </w:pPr>
+      <w:rPr>
+        <w:rFonts w:ascii="Wingdings" w:hAnsi="Wingdings" w:hint="default"/>
+      </w:rPr>
+    </w:lvl>
+  </w:abstractNum>
+  <w:abstractNum w:abstractNumId="5" w15:restartNumberingAfterBreak="0">
     <w:nsid w:val="1A1E2312"/>
     <w:multiLevelType w:val="hybridMultilevel"/>
     <w:tmpl w:val="41780AC8"/>
@@ -2811,7 +3333,120 @@
       </w:rPr>
     </w:lvl>
   </w:abstractNum>
-  <w:abstractNum w:abstractNumId="5" w15:restartNumberingAfterBreak="0">
+  <w:abstractNum w:abstractNumId="6" w15:restartNumberingAfterBreak="0">
+    <w:nsid w:val="1A1F565B"/>
+    <w:multiLevelType w:val="hybridMultilevel"/>
+    <w:tmpl w:val="66203698"/>
+    <w:lvl w:ilvl="0" w:tplc="40090001">
+      <w:start w:val="1"/>
+      <w:numFmt w:val="bullet"/>
+      <w:lvlText w:val=""/>
+      <w:lvlJc w:val="left"/>
+      <w:pPr>
+        <w:ind w:left="2160" w:hanging="360"/>
+      </w:pPr>
+      <w:rPr>
+        <w:rFonts w:ascii="Symbol" w:hAnsi="Symbol" w:hint="default"/>
+      </w:rPr>
+    </w:lvl>
+    <w:lvl w:ilvl="1" w:tplc="40090003" w:tentative="1">
+      <w:start w:val="1"/>
+      <w:numFmt w:val="bullet"/>
+      <w:lvlText w:val="o"/>
+      <w:lvlJc w:val="left"/>
+      <w:pPr>
+        <w:ind w:left="2880" w:hanging="360"/>
+      </w:pPr>
+      <w:rPr>
+        <w:rFonts w:ascii="Courier New" w:hAnsi="Courier New" w:cs="Courier New" w:hint="default"/>
+      </w:rPr>
+    </w:lvl>
+    <w:lvl w:ilvl="2" w:tplc="40090005" w:tentative="1">
+      <w:start w:val="1"/>
+      <w:numFmt w:val="bullet"/>
+      <w:lvlText w:val=""/>
+      <w:lvlJc w:val="left"/>
+      <w:pPr>
+        <w:ind w:left="3600" w:hanging="360"/>
+      </w:pPr>
+      <w:rPr>
+        <w:rFonts w:ascii="Wingdings" w:hAnsi="Wingdings" w:hint="default"/>
+      </w:rPr>
+    </w:lvl>
+    <w:lvl w:ilvl="3" w:tplc="40090001" w:tentative="1">
+      <w:start w:val="1"/>
+      <w:numFmt w:val="bullet"/>
+      <w:lvlText w:val=""/>
+      <w:lvlJc w:val="left"/>
+      <w:pPr>
+        <w:ind w:left="4320" w:hanging="360"/>
+      </w:pPr>
+      <w:rPr>
+        <w:rFonts w:ascii="Symbol" w:hAnsi="Symbol" w:hint="default"/>
+      </w:rPr>
+    </w:lvl>
+    <w:lvl w:ilvl="4" w:tplc="40090003" w:tentative="1">
+      <w:start w:val="1"/>
+      <w:numFmt w:val="bullet"/>
+      <w:lvlText w:val="o"/>
+      <w:lvlJc w:val="left"/>
+      <w:pPr>
+        <w:ind w:left="5040" w:hanging="360"/>
+      </w:pPr>
+      <w:rPr>
+        <w:rFonts w:ascii="Courier New" w:hAnsi="Courier New" w:cs="Courier New" w:hint="default"/>
+      </w:rPr>
+    </w:lvl>
+    <w:lvl w:ilvl="5" w:tplc="40090005" w:tentative="1">
+      <w:start w:val="1"/>
+      <w:numFmt w:val="bullet"/>
+      <w:lvlText w:val=""/>
+      <w:lvlJc w:val="left"/>
+      <w:pPr>
+        <w:ind w:left="5760" w:hanging="360"/>
+      </w:pPr>
+      <w:rPr>
+        <w:rFonts w:ascii="Wingdings" w:hAnsi="Wingdings" w:hint="default"/>
+      </w:rPr>
+    </w:lvl>
+    <w:lvl w:ilvl="6" w:tplc="40090001" w:tentative="1">
+      <w:start w:val="1"/>
+      <w:numFmt w:val="bullet"/>
+      <w:lvlText w:val=""/>
+      <w:lvlJc w:val="left"/>
+      <w:pPr>
+        <w:ind w:left="6480" w:hanging="360"/>
+      </w:pPr>
+      <w:rPr>
+        <w:rFonts w:ascii="Symbol" w:hAnsi="Symbol" w:hint="default"/>
+      </w:rPr>
+    </w:lvl>
+    <w:lvl w:ilvl="7" w:tplc="40090003" w:tentative="1">
+      <w:start w:val="1"/>
+      <w:numFmt w:val="bullet"/>
+      <w:lvlText w:val="o"/>
+      <w:lvlJc w:val="left"/>
+      <w:pPr>
+        <w:ind w:left="7200" w:hanging="360"/>
+      </w:pPr>
+      <w:rPr>
+        <w:rFonts w:ascii="Courier New" w:hAnsi="Courier New" w:cs="Courier New" w:hint="default"/>
+      </w:rPr>
+    </w:lvl>
+    <w:lvl w:ilvl="8" w:tplc="40090005" w:tentative="1">
+      <w:start w:val="1"/>
+      <w:numFmt w:val="bullet"/>
+      <w:lvlText w:val=""/>
+      <w:lvlJc w:val="left"/>
+      <w:pPr>
+        <w:ind w:left="7920" w:hanging="360"/>
+      </w:pPr>
+      <w:rPr>
+        <w:rFonts w:ascii="Wingdings" w:hAnsi="Wingdings" w:hint="default"/>
+      </w:rPr>
+    </w:lvl>
+  </w:abstractNum>
+  <w:abstractNum w:abstractNumId="7" w15:restartNumberingAfterBreak="0">
     <w:nsid w:val="1FF35B18"/>
     <w:multiLevelType w:val="hybridMultilevel"/>
     <w:tmpl w:val="ED1040C0"/>
@@ -2901,7 +3536,7 @@
       </w:pPr>
     </w:lvl>
   </w:abstractNum>
-  <w:abstractNum w:abstractNumId="6" w15:restartNumberingAfterBreak="0">
+  <w:abstractNum w:abstractNumId="8" w15:restartNumberingAfterBreak="0">
     <w:nsid w:val="2A0650E8"/>
     <w:multiLevelType w:val="hybridMultilevel"/>
     <w:tmpl w:val="24901E26"/>
@@ -3014,7 +3649,7 @@
       </w:rPr>
     </w:lvl>
   </w:abstractNum>
-  <w:abstractNum w:abstractNumId="7" w15:restartNumberingAfterBreak="0">
+  <w:abstractNum w:abstractNumId="9" w15:restartNumberingAfterBreak="0">
     <w:nsid w:val="2C043EE9"/>
     <w:multiLevelType w:val="hybridMultilevel"/>
     <w:tmpl w:val="6380BC78"/>
@@ -3127,7 +3762,185 @@
       </w:rPr>
     </w:lvl>
   </w:abstractNum>
-  <w:abstractNum w:abstractNumId="8" w15:restartNumberingAfterBreak="0">
+  <w:abstractNum w:abstractNumId="10" w15:restartNumberingAfterBreak="0">
+    <w:nsid w:val="2C07495B"/>
+    <w:multiLevelType w:val="hybridMultilevel"/>
+    <w:tmpl w:val="F9745EDA"/>
+    <w:lvl w:ilvl="0" w:tplc="53BA8A10">
+      <w:start w:val="1"/>
+      <w:numFmt w:val="decimal"/>
+      <w:lvlText w:val="%1."/>
+      <w:lvlJc w:val="left"/>
+      <w:pPr>
+        <w:ind w:left="1440" w:hanging="360"/>
+      </w:pPr>
+      <w:rPr>
+        <w:rFonts w:eastAsia="Times New Roman" w:hint="default"/>
+      </w:rPr>
+    </w:lvl>
+    <w:lvl w:ilvl="1" w:tplc="40090019" w:tentative="1">
+      <w:start w:val="1"/>
+      <w:numFmt w:val="lowerLetter"/>
+      <w:lvlText w:val="%2."/>
+      <w:lvlJc w:val="left"/>
+      <w:pPr>
+        <w:ind w:left="2160" w:hanging="360"/>
+      </w:pPr>
+    </w:lvl>
+    <w:lvl w:ilvl="2" w:tplc="4009001B" w:tentative="1">
+      <w:start w:val="1"/>
+      <w:numFmt w:val="lowerRoman"/>
+      <w:lvlText w:val="%3."/>
+      <w:lvlJc w:val="right"/>
+      <w:pPr>
+        <w:ind w:left="2880" w:hanging="180"/>
+      </w:pPr>
+    </w:lvl>
+    <w:lvl w:ilvl="3" w:tplc="4009000F" w:tentative="1">
+      <w:start w:val="1"/>
+      <w:numFmt w:val="decimal"/>
+      <w:lvlText w:val="%4."/>
+      <w:lvlJc w:val="left"/>
+      <w:pPr>
+        <w:ind w:left="3600" w:hanging="360"/>
+      </w:pPr>
+    </w:lvl>
+    <w:lvl w:ilvl="4" w:tplc="40090019" w:tentative="1">
+      <w:start w:val="1"/>
+      <w:numFmt w:val="lowerLetter"/>
+      <w:lvlText w:val="%5."/>
+      <w:lvlJc w:val="left"/>
+      <w:pPr>
+        <w:ind w:left="4320" w:hanging="360"/>
+      </w:pPr>
+    </w:lvl>
+    <w:lvl w:ilvl="5" w:tplc="4009001B" w:tentative="1">
+      <w:start w:val="1"/>
+      <w:numFmt w:val="lowerRoman"/>
+      <w:lvlText w:val="%6."/>
+      <w:lvlJc w:val="right"/>
+      <w:pPr>
+        <w:ind w:left="5040" w:hanging="180"/>
+      </w:pPr>
+    </w:lvl>
+    <w:lvl w:ilvl="6" w:tplc="4009000F" w:tentative="1">
+      <w:start w:val="1"/>
+      <w:numFmt w:val="decimal"/>
+      <w:lvlText w:val="%7."/>
+      <w:lvlJc w:val="left"/>
+      <w:pPr>
+        <w:ind w:left="5760" w:hanging="360"/>
+      </w:pPr>
+    </w:lvl>
+    <w:lvl w:ilvl="7" w:tplc="40090019" w:tentative="1">
+      <w:start w:val="1"/>
+      <w:numFmt w:val="lowerLetter"/>
+      <w:lvlText w:val="%8."/>
+      <w:lvlJc w:val="left"/>
+      <w:pPr>
+        <w:ind w:left="6480" w:hanging="360"/>
+      </w:pPr>
+    </w:lvl>
+    <w:lvl w:ilvl="8" w:tplc="4009001B" w:tentative="1">
+      <w:start w:val="1"/>
+      <w:numFmt w:val="lowerRoman"/>
+      <w:lvlText w:val="%9."/>
+      <w:lvlJc w:val="right"/>
+      <w:pPr>
+        <w:ind w:left="7200" w:hanging="180"/>
+      </w:pPr>
+    </w:lvl>
+  </w:abstractNum>
+  <w:abstractNum w:abstractNumId="11" w15:restartNumberingAfterBreak="0">
+    <w:nsid w:val="335F11E9"/>
+    <w:multiLevelType w:val="hybridMultilevel"/>
+    <w:tmpl w:val="6832BAD2"/>
+    <w:lvl w:ilvl="0" w:tplc="3A10E666">
+      <w:start w:val="1"/>
+      <w:numFmt w:val="decimal"/>
+      <w:lvlText w:val="%1."/>
+      <w:lvlJc w:val="left"/>
+      <w:pPr>
+        <w:ind w:left="1440" w:hanging="360"/>
+      </w:pPr>
+      <w:rPr>
+        <w:rFonts w:hint="default"/>
+      </w:rPr>
+    </w:lvl>
+    <w:lvl w:ilvl="1" w:tplc="40090019" w:tentative="1">
+      <w:start w:val="1"/>
+      <w:numFmt w:val="lowerLetter"/>
+      <w:lvlText w:val="%2."/>
+      <w:lvlJc w:val="left"/>
+      <w:pPr>
+        <w:ind w:left="2160" w:hanging="360"/>
+      </w:pPr>
+    </w:lvl>
+    <w:lvl w:ilvl="2" w:tplc="4009001B" w:tentative="1">
+      <w:start w:val="1"/>
+      <w:numFmt w:val="lowerRoman"/>
+      <w:lvlText w:val="%3."/>
+      <w:lvlJc w:val="right"/>
+      <w:pPr>
+        <w:ind w:left="2880" w:hanging="180"/>
+      </w:pPr>
+    </w:lvl>
+    <w:lvl w:ilvl="3" w:tplc="4009000F" w:tentative="1">
+      <w:start w:val="1"/>
+      <w:numFmt w:val="decimal"/>
+      <w:lvlText w:val="%4."/>
+      <w:lvlJc w:val="left"/>
+      <w:pPr>
+        <w:ind w:left="3600" w:hanging="360"/>
+      </w:pPr>
+    </w:lvl>
+    <w:lvl w:ilvl="4" w:tplc="40090019" w:tentative="1">
+      <w:start w:val="1"/>
+      <w:numFmt w:val="lowerLetter"/>
+      <w:lvlText w:val="%5."/>
+      <w:lvlJc w:val="left"/>
+      <w:pPr>
+        <w:ind w:left="4320" w:hanging="360"/>
+      </w:pPr>
+    </w:lvl>
+    <w:lvl w:ilvl="5" w:tplc="4009001B" w:tentative="1">
+      <w:start w:val="1"/>
+      <w:numFmt w:val="lowerRoman"/>
+      <w:lvlText w:val="%6."/>
+      <w:lvlJc w:val="right"/>
+      <w:pPr>
+        <w:ind w:left="5040" w:hanging="180"/>
+      </w:pPr>
+    </w:lvl>
+    <w:lvl w:ilvl="6" w:tplc="4009000F" w:tentative="1">
+      <w:start w:val="1"/>
+      <w:numFmt w:val="decimal"/>
+      <w:lvlText w:val="%7."/>
+      <w:lvlJc w:val="left"/>
+      <w:pPr>
+        <w:ind w:left="5760" w:hanging="360"/>
+      </w:pPr>
+    </w:lvl>
+    <w:lvl w:ilvl="7" w:tplc="40090019" w:tentative="1">
+      <w:start w:val="1"/>
+      <w:numFmt w:val="lowerLetter"/>
+      <w:lvlText w:val="%8."/>
+      <w:lvlJc w:val="left"/>
+      <w:pPr>
+        <w:ind w:left="6480" w:hanging="360"/>
+      </w:pPr>
+    </w:lvl>
+    <w:lvl w:ilvl="8" w:tplc="4009001B" w:tentative="1">
+      <w:start w:val="1"/>
+      <w:numFmt w:val="lowerRoman"/>
+      <w:lvlText w:val="%9."/>
+      <w:lvlJc w:val="right"/>
+      <w:pPr>
+        <w:ind w:left="7200" w:hanging="180"/>
+      </w:pPr>
+    </w:lvl>
+  </w:abstractNum>
+  <w:abstractNum w:abstractNumId="12" w15:restartNumberingAfterBreak="0">
     <w:nsid w:val="33D53A56"/>
     <w:multiLevelType w:val="hybridMultilevel"/>
     <w:tmpl w:val="5578431A"/>
@@ -3240,7 +4053,7 @@
       </w:rPr>
     </w:lvl>
   </w:abstractNum>
-  <w:abstractNum w:abstractNumId="9" w15:restartNumberingAfterBreak="0">
+  <w:abstractNum w:abstractNumId="13" w15:restartNumberingAfterBreak="0">
     <w:nsid w:val="3447391E"/>
     <w:multiLevelType w:val="hybridMultilevel"/>
     <w:tmpl w:val="FFA4D860"/>
@@ -3329,7 +4142,120 @@
       </w:pPr>
     </w:lvl>
   </w:abstractNum>
-  <w:abstractNum w:abstractNumId="10" w15:restartNumberingAfterBreak="0">
+  <w:abstractNum w:abstractNumId="14" w15:restartNumberingAfterBreak="0">
+    <w:nsid w:val="3EDE0A7C"/>
+    <w:multiLevelType w:val="hybridMultilevel"/>
+    <w:tmpl w:val="FB14E748"/>
+    <w:lvl w:ilvl="0" w:tplc="40090001">
+      <w:start w:val="1"/>
+      <w:numFmt w:val="bullet"/>
+      <w:lvlText w:val=""/>
+      <w:lvlJc w:val="left"/>
+      <w:pPr>
+        <w:ind w:left="2160" w:hanging="360"/>
+      </w:pPr>
+      <w:rPr>
+        <w:rFonts w:ascii="Symbol" w:hAnsi="Symbol" w:hint="default"/>
+      </w:rPr>
+    </w:lvl>
+    <w:lvl w:ilvl="1" w:tplc="40090003" w:tentative="1">
+      <w:start w:val="1"/>
+      <w:numFmt w:val="bullet"/>
+      <w:lvlText w:val="o"/>
+      <w:lvlJc w:val="left"/>
+      <w:pPr>
+        <w:ind w:left="2880" w:hanging="360"/>
+      </w:pPr>
+      <w:rPr>
+        <w:rFonts w:ascii="Courier New" w:hAnsi="Courier New" w:cs="Courier New" w:hint="default"/>
+      </w:rPr>
+    </w:lvl>
+    <w:lvl w:ilvl="2" w:tplc="40090005" w:tentative="1">
+      <w:start w:val="1"/>
+      <w:numFmt w:val="bullet"/>
+      <w:lvlText w:val=""/>
+      <w:lvlJc w:val="left"/>
+      <w:pPr>
+        <w:ind w:left="3600" w:hanging="360"/>
+      </w:pPr>
+      <w:rPr>
+        <w:rFonts w:ascii="Wingdings" w:hAnsi="Wingdings" w:hint="default"/>
+      </w:rPr>
+    </w:lvl>
+    <w:lvl w:ilvl="3" w:tplc="40090001" w:tentative="1">
+      <w:start w:val="1"/>
+      <w:numFmt w:val="bullet"/>
+      <w:lvlText w:val=""/>
+      <w:lvlJc w:val="left"/>
+      <w:pPr>
+        <w:ind w:left="4320" w:hanging="360"/>
+      </w:pPr>
+      <w:rPr>
+        <w:rFonts w:ascii="Symbol" w:hAnsi="Symbol" w:hint="default"/>
+      </w:rPr>
+    </w:lvl>
+    <w:lvl w:ilvl="4" w:tplc="40090003" w:tentative="1">
+      <w:start w:val="1"/>
+      <w:numFmt w:val="bullet"/>
+      <w:lvlText w:val="o"/>
+      <w:lvlJc w:val="left"/>
+      <w:pPr>
+        <w:ind w:left="5040" w:hanging="360"/>
+      </w:pPr>
+      <w:rPr>
+        <w:rFonts w:ascii="Courier New" w:hAnsi="Courier New" w:cs="Courier New" w:hint="default"/>
+      </w:rPr>
+    </w:lvl>
+    <w:lvl w:ilvl="5" w:tplc="40090005" w:tentative="1">
+      <w:start w:val="1"/>
+      <w:numFmt w:val="bullet"/>
+      <w:lvlText w:val=""/>
+      <w:lvlJc w:val="left"/>
+      <w:pPr>
+        <w:ind w:left="5760" w:hanging="360"/>
+      </w:pPr>
+      <w:rPr>
+        <w:rFonts w:ascii="Wingdings" w:hAnsi="Wingdings" w:hint="default"/>
+      </w:rPr>
+    </w:lvl>
+    <w:lvl w:ilvl="6" w:tplc="40090001" w:tentative="1">
+      <w:start w:val="1"/>
+      <w:numFmt w:val="bullet"/>
+      <w:lvlText w:val=""/>
+      <w:lvlJc w:val="left"/>
+      <w:pPr>
+        <w:ind w:left="6480" w:hanging="360"/>
+      </w:pPr>
+      <w:rPr>
+        <w:rFonts w:ascii="Symbol" w:hAnsi="Symbol" w:hint="default"/>
+      </w:rPr>
+    </w:lvl>
+    <w:lvl w:ilvl="7" w:tplc="40090003" w:tentative="1">
+      <w:start w:val="1"/>
+      <w:numFmt w:val="bullet"/>
+      <w:lvlText w:val="o"/>
+      <w:lvlJc w:val="left"/>
+      <w:pPr>
+        <w:ind w:left="7200" w:hanging="360"/>
+      </w:pPr>
+      <w:rPr>
+        <w:rFonts w:ascii="Courier New" w:hAnsi="Courier New" w:cs="Courier New" w:hint="default"/>
+      </w:rPr>
+    </w:lvl>
+    <w:lvl w:ilvl="8" w:tplc="40090005" w:tentative="1">
+      <w:start w:val="1"/>
+      <w:numFmt w:val="bullet"/>
+      <w:lvlText w:val=""/>
+      <w:lvlJc w:val="left"/>
+      <w:pPr>
+        <w:ind w:left="7920" w:hanging="360"/>
+      </w:pPr>
+      <w:rPr>
+        <w:rFonts w:ascii="Wingdings" w:hAnsi="Wingdings" w:hint="default"/>
+      </w:rPr>
+    </w:lvl>
+  </w:abstractNum>
+  <w:abstractNum w:abstractNumId="15" w15:restartNumberingAfterBreak="0">
     <w:nsid w:val="47EF70BB"/>
     <w:multiLevelType w:val="hybridMultilevel"/>
     <w:tmpl w:val="F03834C4"/>
@@ -3339,7 +4265,7 @@
       <w:lvlText w:val=""/>
       <w:lvlJc w:val="left"/>
       <w:pPr>
-        <w:ind w:left="1440" w:hanging="360"/>
+        <w:ind w:left="1800" w:hanging="360"/>
       </w:pPr>
       <w:rPr>
         <w:rFonts w:ascii="Symbol" w:hAnsi="Symbol" w:hint="default"/>
@@ -3351,7 +4277,7 @@
       <w:lvlText w:val="o"/>
       <w:lvlJc w:val="left"/>
       <w:pPr>
-        <w:ind w:left="2160" w:hanging="360"/>
+        <w:ind w:left="2520" w:hanging="360"/>
       </w:pPr>
       <w:rPr>
         <w:rFonts w:ascii="Courier New" w:hAnsi="Courier New" w:cs="Courier New" w:hint="default"/>
@@ -3363,7 +4289,7 @@
       <w:lvlText w:val=""/>
       <w:lvlJc w:val="left"/>
       <w:pPr>
-        <w:ind w:left="2880" w:hanging="360"/>
+        <w:ind w:left="3240" w:hanging="360"/>
       </w:pPr>
       <w:rPr>
         <w:rFonts w:ascii="Wingdings" w:hAnsi="Wingdings" w:hint="default"/>
@@ -3375,7 +4301,7 @@
       <w:lvlText w:val=""/>
       <w:lvlJc w:val="left"/>
       <w:pPr>
-        <w:ind w:left="3600" w:hanging="360"/>
+        <w:ind w:left="3960" w:hanging="360"/>
       </w:pPr>
       <w:rPr>
         <w:rFonts w:ascii="Symbol" w:hAnsi="Symbol" w:hint="default"/>
@@ -3387,7 +4313,7 @@
       <w:lvlText w:val="o"/>
       <w:lvlJc w:val="left"/>
       <w:pPr>
-        <w:ind w:left="4320" w:hanging="360"/>
+        <w:ind w:left="4680" w:hanging="360"/>
       </w:pPr>
       <w:rPr>
         <w:rFonts w:ascii="Courier New" w:hAnsi="Courier New" w:cs="Courier New" w:hint="default"/>
@@ -3399,7 +4325,7 @@
       <w:lvlText w:val=""/>
       <w:lvlJc w:val="left"/>
       <w:pPr>
-        <w:ind w:left="5040" w:hanging="360"/>
+        <w:ind w:left="5400" w:hanging="360"/>
       </w:pPr>
       <w:rPr>
         <w:rFonts w:ascii="Wingdings" w:hAnsi="Wingdings" w:hint="default"/>
@@ -3411,7 +4337,7 @@
       <w:lvlText w:val=""/>
       <w:lvlJc w:val="left"/>
       <w:pPr>
-        <w:ind w:left="5760" w:hanging="360"/>
+        <w:ind w:left="6120" w:hanging="360"/>
       </w:pPr>
       <w:rPr>
         <w:rFonts w:ascii="Symbol" w:hAnsi="Symbol" w:hint="default"/>
@@ -3423,7 +4349,7 @@
       <w:lvlText w:val="o"/>
       <w:lvlJc w:val="left"/>
       <w:pPr>
-        <w:ind w:left="6480" w:hanging="360"/>
+        <w:ind w:left="6840" w:hanging="360"/>
       </w:pPr>
       <w:rPr>
         <w:rFonts w:ascii="Courier New" w:hAnsi="Courier New" w:cs="Courier New" w:hint="default"/>
@@ -3435,14 +4361,14 @@
       <w:lvlText w:val=""/>
       <w:lvlJc w:val="left"/>
       <w:pPr>
-        <w:ind w:left="7200" w:hanging="360"/>
+        <w:ind w:left="7560" w:hanging="360"/>
       </w:pPr>
       <w:rPr>
         <w:rFonts w:ascii="Wingdings" w:hAnsi="Wingdings" w:hint="default"/>
       </w:rPr>
     </w:lvl>
   </w:abstractNum>
-  <w:abstractNum w:abstractNumId="11" w15:restartNumberingAfterBreak="0">
+  <w:abstractNum w:abstractNumId="16" w15:restartNumberingAfterBreak="0">
     <w:nsid w:val="484952C4"/>
     <w:multiLevelType w:val="hybridMultilevel"/>
     <w:tmpl w:val="4EF0BAD4"/>
@@ -3531,7 +4457,120 @@
       </w:pPr>
     </w:lvl>
   </w:abstractNum>
-  <w:abstractNum w:abstractNumId="12" w15:restartNumberingAfterBreak="0">
+  <w:abstractNum w:abstractNumId="17" w15:restartNumberingAfterBreak="0">
+    <w:nsid w:val="49087158"/>
+    <w:multiLevelType w:val="hybridMultilevel"/>
+    <w:tmpl w:val="F95623A8"/>
+    <w:lvl w:ilvl="0" w:tplc="40090001">
+      <w:start w:val="1"/>
+      <w:numFmt w:val="bullet"/>
+      <w:lvlText w:val=""/>
+      <w:lvlJc w:val="left"/>
+      <w:pPr>
+        <w:ind w:left="2160" w:hanging="360"/>
+      </w:pPr>
+      <w:rPr>
+        <w:rFonts w:ascii="Symbol" w:hAnsi="Symbol" w:hint="default"/>
+      </w:rPr>
+    </w:lvl>
+    <w:lvl w:ilvl="1" w:tplc="40090003" w:tentative="1">
+      <w:start w:val="1"/>
+      <w:numFmt w:val="bullet"/>
+      <w:lvlText w:val="o"/>
+      <w:lvlJc w:val="left"/>
+      <w:pPr>
+        <w:ind w:left="2880" w:hanging="360"/>
+      </w:pPr>
+      <w:rPr>
+        <w:rFonts w:ascii="Courier New" w:hAnsi="Courier New" w:cs="Courier New" w:hint="default"/>
+      </w:rPr>
+    </w:lvl>
+    <w:lvl w:ilvl="2" w:tplc="40090005" w:tentative="1">
+      <w:start w:val="1"/>
+      <w:numFmt w:val="bullet"/>
+      <w:lvlText w:val=""/>
+      <w:lvlJc w:val="left"/>
+      <w:pPr>
+        <w:ind w:left="3600" w:hanging="360"/>
+      </w:pPr>
+      <w:rPr>
+        <w:rFonts w:ascii="Wingdings" w:hAnsi="Wingdings" w:hint="default"/>
+      </w:rPr>
+    </w:lvl>
+    <w:lvl w:ilvl="3" w:tplc="40090001" w:tentative="1">
+      <w:start w:val="1"/>
+      <w:numFmt w:val="bullet"/>
+      <w:lvlText w:val=""/>
+      <w:lvlJc w:val="left"/>
+      <w:pPr>
+        <w:ind w:left="4320" w:hanging="360"/>
+      </w:pPr>
+      <w:rPr>
+        <w:rFonts w:ascii="Symbol" w:hAnsi="Symbol" w:hint="default"/>
+      </w:rPr>
+    </w:lvl>
+    <w:lvl w:ilvl="4" w:tplc="40090003" w:tentative="1">
+      <w:start w:val="1"/>
+      <w:numFmt w:val="bullet"/>
+      <w:lvlText w:val="o"/>
+      <w:lvlJc w:val="left"/>
+      <w:pPr>
+        <w:ind w:left="5040" w:hanging="360"/>
+      </w:pPr>
+      <w:rPr>
+        <w:rFonts w:ascii="Courier New" w:hAnsi="Courier New" w:cs="Courier New" w:hint="default"/>
+      </w:rPr>
+    </w:lvl>
+    <w:lvl w:ilvl="5" w:tplc="40090005" w:tentative="1">
+      <w:start w:val="1"/>
+      <w:numFmt w:val="bullet"/>
+      <w:lvlText w:val=""/>
+      <w:lvlJc w:val="left"/>
+      <w:pPr>
+        <w:ind w:left="5760" w:hanging="360"/>
+      </w:pPr>
+      <w:rPr>
+        <w:rFonts w:ascii="Wingdings" w:hAnsi="Wingdings" w:hint="default"/>
+      </w:rPr>
+    </w:lvl>
+    <w:lvl w:ilvl="6" w:tplc="40090001" w:tentative="1">
+      <w:start w:val="1"/>
+      <w:numFmt w:val="bullet"/>
+      <w:lvlText w:val=""/>
+      <w:lvlJc w:val="left"/>
+      <w:pPr>
+        <w:ind w:left="6480" w:hanging="360"/>
+      </w:pPr>
+      <w:rPr>
+        <w:rFonts w:ascii="Symbol" w:hAnsi="Symbol" w:hint="default"/>
+      </w:rPr>
+    </w:lvl>
+    <w:lvl w:ilvl="7" w:tplc="40090003" w:tentative="1">
+      <w:start w:val="1"/>
+      <w:numFmt w:val="bullet"/>
+      <w:lvlText w:val="o"/>
+      <w:lvlJc w:val="left"/>
+      <w:pPr>
+        <w:ind w:left="7200" w:hanging="360"/>
+      </w:pPr>
+      <w:rPr>
+        <w:rFonts w:ascii="Courier New" w:hAnsi="Courier New" w:cs="Courier New" w:hint="default"/>
+      </w:rPr>
+    </w:lvl>
+    <w:lvl w:ilvl="8" w:tplc="40090005" w:tentative="1">
+      <w:start w:val="1"/>
+      <w:numFmt w:val="bullet"/>
+      <w:lvlText w:val=""/>
+      <w:lvlJc w:val="left"/>
+      <w:pPr>
+        <w:ind w:left="7920" w:hanging="360"/>
+      </w:pPr>
+      <w:rPr>
+        <w:rFonts w:ascii="Wingdings" w:hAnsi="Wingdings" w:hint="default"/>
+      </w:rPr>
+    </w:lvl>
+  </w:abstractNum>
+  <w:abstractNum w:abstractNumId="18" w15:restartNumberingAfterBreak="0">
     <w:nsid w:val="4AFA2BBF"/>
     <w:multiLevelType w:val="hybridMultilevel"/>
     <w:tmpl w:val="0CBAA7B8"/>
@@ -3644,7 +4683,7 @@
       </w:rPr>
     </w:lvl>
   </w:abstractNum>
-  <w:abstractNum w:abstractNumId="13" w15:restartNumberingAfterBreak="0">
+  <w:abstractNum w:abstractNumId="19" w15:restartNumberingAfterBreak="0">
     <w:nsid w:val="548E2259"/>
     <w:multiLevelType w:val="hybridMultilevel"/>
     <w:tmpl w:val="39E0BCCC"/>
@@ -3757,10 +4796,10 @@
       </w:rPr>
     </w:lvl>
   </w:abstractNum>
-  <w:abstractNum w:abstractNumId="14" w15:restartNumberingAfterBreak="0">
+  <w:abstractNum w:abstractNumId="20" w15:restartNumberingAfterBreak="0">
     <w:nsid w:val="562A5D3B"/>
     <w:multiLevelType w:val="hybridMultilevel"/>
-    <w:tmpl w:val="D34A509A"/>
+    <w:tmpl w:val="08CE4A96"/>
     <w:lvl w:ilvl="0" w:tplc="4009000F">
       <w:start w:val="1"/>
       <w:numFmt w:val="decimal"/>
@@ -3841,52 +4880,534 @@
       <w:pPr>
         <w:ind w:left="6840" w:hanging="180"/>
       </w:pPr>
+    </w:lvl>
+  </w:abstractNum>
+  <w:abstractNum w:abstractNumId="21" w15:restartNumberingAfterBreak="0">
+    <w:nsid w:val="569D100B"/>
+    <w:multiLevelType w:val="hybridMultilevel"/>
+    <w:tmpl w:val="55C4B236"/>
+    <w:lvl w:ilvl="0" w:tplc="40090001">
+      <w:start w:val="1"/>
+      <w:numFmt w:val="bullet"/>
+      <w:lvlText w:val=""/>
+      <w:lvlJc w:val="left"/>
+      <w:pPr>
+        <w:ind w:left="2520" w:hanging="360"/>
+      </w:pPr>
+      <w:rPr>
+        <w:rFonts w:ascii="Symbol" w:hAnsi="Symbol" w:hint="default"/>
+      </w:rPr>
+    </w:lvl>
+    <w:lvl w:ilvl="1" w:tplc="40090003" w:tentative="1">
+      <w:start w:val="1"/>
+      <w:numFmt w:val="bullet"/>
+      <w:lvlText w:val="o"/>
+      <w:lvlJc w:val="left"/>
+      <w:pPr>
+        <w:ind w:left="3240" w:hanging="360"/>
+      </w:pPr>
+      <w:rPr>
+        <w:rFonts w:ascii="Courier New" w:hAnsi="Courier New" w:cs="Courier New" w:hint="default"/>
+      </w:rPr>
+    </w:lvl>
+    <w:lvl w:ilvl="2" w:tplc="40090005" w:tentative="1">
+      <w:start w:val="1"/>
+      <w:numFmt w:val="bullet"/>
+      <w:lvlText w:val=""/>
+      <w:lvlJc w:val="left"/>
+      <w:pPr>
+        <w:ind w:left="3960" w:hanging="360"/>
+      </w:pPr>
+      <w:rPr>
+        <w:rFonts w:ascii="Wingdings" w:hAnsi="Wingdings" w:hint="default"/>
+      </w:rPr>
+    </w:lvl>
+    <w:lvl w:ilvl="3" w:tplc="40090001" w:tentative="1">
+      <w:start w:val="1"/>
+      <w:numFmt w:val="bullet"/>
+      <w:lvlText w:val=""/>
+      <w:lvlJc w:val="left"/>
+      <w:pPr>
+        <w:ind w:left="4680" w:hanging="360"/>
+      </w:pPr>
+      <w:rPr>
+        <w:rFonts w:ascii="Symbol" w:hAnsi="Symbol" w:hint="default"/>
+      </w:rPr>
+    </w:lvl>
+    <w:lvl w:ilvl="4" w:tplc="40090003" w:tentative="1">
+      <w:start w:val="1"/>
+      <w:numFmt w:val="bullet"/>
+      <w:lvlText w:val="o"/>
+      <w:lvlJc w:val="left"/>
+      <w:pPr>
+        <w:ind w:left="5400" w:hanging="360"/>
+      </w:pPr>
+      <w:rPr>
+        <w:rFonts w:ascii="Courier New" w:hAnsi="Courier New" w:cs="Courier New" w:hint="default"/>
+      </w:rPr>
+    </w:lvl>
+    <w:lvl w:ilvl="5" w:tplc="40090005" w:tentative="1">
+      <w:start w:val="1"/>
+      <w:numFmt w:val="bullet"/>
+      <w:lvlText w:val=""/>
+      <w:lvlJc w:val="left"/>
+      <w:pPr>
+        <w:ind w:left="6120" w:hanging="360"/>
+      </w:pPr>
+      <w:rPr>
+        <w:rFonts w:ascii="Wingdings" w:hAnsi="Wingdings" w:hint="default"/>
+      </w:rPr>
+    </w:lvl>
+    <w:lvl w:ilvl="6" w:tplc="40090001" w:tentative="1">
+      <w:start w:val="1"/>
+      <w:numFmt w:val="bullet"/>
+      <w:lvlText w:val=""/>
+      <w:lvlJc w:val="left"/>
+      <w:pPr>
+        <w:ind w:left="6840" w:hanging="360"/>
+      </w:pPr>
+      <w:rPr>
+        <w:rFonts w:ascii="Symbol" w:hAnsi="Symbol" w:hint="default"/>
+      </w:rPr>
+    </w:lvl>
+    <w:lvl w:ilvl="7" w:tplc="40090003" w:tentative="1">
+      <w:start w:val="1"/>
+      <w:numFmt w:val="bullet"/>
+      <w:lvlText w:val="o"/>
+      <w:lvlJc w:val="left"/>
+      <w:pPr>
+        <w:ind w:left="7560" w:hanging="360"/>
+      </w:pPr>
+      <w:rPr>
+        <w:rFonts w:ascii="Courier New" w:hAnsi="Courier New" w:cs="Courier New" w:hint="default"/>
+      </w:rPr>
+    </w:lvl>
+    <w:lvl w:ilvl="8" w:tplc="40090005" w:tentative="1">
+      <w:start w:val="1"/>
+      <w:numFmt w:val="bullet"/>
+      <w:lvlText w:val=""/>
+      <w:lvlJc w:val="left"/>
+      <w:pPr>
+        <w:ind w:left="8280" w:hanging="360"/>
+      </w:pPr>
+      <w:rPr>
+        <w:rFonts w:ascii="Wingdings" w:hAnsi="Wingdings" w:hint="default"/>
+      </w:rPr>
+    </w:lvl>
+  </w:abstractNum>
+  <w:abstractNum w:abstractNumId="22" w15:restartNumberingAfterBreak="0">
+    <w:nsid w:val="5B0B7A7E"/>
+    <w:multiLevelType w:val="hybridMultilevel"/>
+    <w:tmpl w:val="FB0A726A"/>
+    <w:lvl w:ilvl="0" w:tplc="40090001">
+      <w:start w:val="1"/>
+      <w:numFmt w:val="bullet"/>
+      <w:lvlText w:val=""/>
+      <w:lvlJc w:val="left"/>
+      <w:pPr>
+        <w:ind w:left="1800" w:hanging="360"/>
+      </w:pPr>
+      <w:rPr>
+        <w:rFonts w:ascii="Symbol" w:hAnsi="Symbol" w:hint="default"/>
+      </w:rPr>
+    </w:lvl>
+    <w:lvl w:ilvl="1" w:tplc="40090003" w:tentative="1">
+      <w:start w:val="1"/>
+      <w:numFmt w:val="bullet"/>
+      <w:lvlText w:val="o"/>
+      <w:lvlJc w:val="left"/>
+      <w:pPr>
+        <w:ind w:left="2520" w:hanging="360"/>
+      </w:pPr>
+      <w:rPr>
+        <w:rFonts w:ascii="Courier New" w:hAnsi="Courier New" w:cs="Courier New" w:hint="default"/>
+      </w:rPr>
+    </w:lvl>
+    <w:lvl w:ilvl="2" w:tplc="40090005" w:tentative="1">
+      <w:start w:val="1"/>
+      <w:numFmt w:val="bullet"/>
+      <w:lvlText w:val=""/>
+      <w:lvlJc w:val="left"/>
+      <w:pPr>
+        <w:ind w:left="3240" w:hanging="360"/>
+      </w:pPr>
+      <w:rPr>
+        <w:rFonts w:ascii="Wingdings" w:hAnsi="Wingdings" w:hint="default"/>
+      </w:rPr>
+    </w:lvl>
+    <w:lvl w:ilvl="3" w:tplc="40090001" w:tentative="1">
+      <w:start w:val="1"/>
+      <w:numFmt w:val="bullet"/>
+      <w:lvlText w:val=""/>
+      <w:lvlJc w:val="left"/>
+      <w:pPr>
+        <w:ind w:left="3960" w:hanging="360"/>
+      </w:pPr>
+      <w:rPr>
+        <w:rFonts w:ascii="Symbol" w:hAnsi="Symbol" w:hint="default"/>
+      </w:rPr>
+    </w:lvl>
+    <w:lvl w:ilvl="4" w:tplc="40090003" w:tentative="1">
+      <w:start w:val="1"/>
+      <w:numFmt w:val="bullet"/>
+      <w:lvlText w:val="o"/>
+      <w:lvlJc w:val="left"/>
+      <w:pPr>
+        <w:ind w:left="4680" w:hanging="360"/>
+      </w:pPr>
+      <w:rPr>
+        <w:rFonts w:ascii="Courier New" w:hAnsi="Courier New" w:cs="Courier New" w:hint="default"/>
+      </w:rPr>
+    </w:lvl>
+    <w:lvl w:ilvl="5" w:tplc="40090005" w:tentative="1">
+      <w:start w:val="1"/>
+      <w:numFmt w:val="bullet"/>
+      <w:lvlText w:val=""/>
+      <w:lvlJc w:val="left"/>
+      <w:pPr>
+        <w:ind w:left="5400" w:hanging="360"/>
+      </w:pPr>
+      <w:rPr>
+        <w:rFonts w:ascii="Wingdings" w:hAnsi="Wingdings" w:hint="default"/>
+      </w:rPr>
+    </w:lvl>
+    <w:lvl w:ilvl="6" w:tplc="40090001" w:tentative="1">
+      <w:start w:val="1"/>
+      <w:numFmt w:val="bullet"/>
+      <w:lvlText w:val=""/>
+      <w:lvlJc w:val="left"/>
+      <w:pPr>
+        <w:ind w:left="6120" w:hanging="360"/>
+      </w:pPr>
+      <w:rPr>
+        <w:rFonts w:ascii="Symbol" w:hAnsi="Symbol" w:hint="default"/>
+      </w:rPr>
+    </w:lvl>
+    <w:lvl w:ilvl="7" w:tplc="40090003" w:tentative="1">
+      <w:start w:val="1"/>
+      <w:numFmt w:val="bullet"/>
+      <w:lvlText w:val="o"/>
+      <w:lvlJc w:val="left"/>
+      <w:pPr>
+        <w:ind w:left="6840" w:hanging="360"/>
+      </w:pPr>
+      <w:rPr>
+        <w:rFonts w:ascii="Courier New" w:hAnsi="Courier New" w:cs="Courier New" w:hint="default"/>
+      </w:rPr>
+    </w:lvl>
+    <w:lvl w:ilvl="8" w:tplc="40090005" w:tentative="1">
+      <w:start w:val="1"/>
+      <w:numFmt w:val="bullet"/>
+      <w:lvlText w:val=""/>
+      <w:lvlJc w:val="left"/>
+      <w:pPr>
+        <w:ind w:left="7560" w:hanging="360"/>
+      </w:pPr>
+      <w:rPr>
+        <w:rFonts w:ascii="Wingdings" w:hAnsi="Wingdings" w:hint="default"/>
+      </w:rPr>
+    </w:lvl>
+  </w:abstractNum>
+  <w:abstractNum w:abstractNumId="23" w15:restartNumberingAfterBreak="0">
+    <w:nsid w:val="60224A82"/>
+    <w:multiLevelType w:val="hybridMultilevel"/>
+    <w:tmpl w:val="4FA4DB42"/>
+    <w:lvl w:ilvl="0" w:tplc="40090001">
+      <w:start w:val="1"/>
+      <w:numFmt w:val="bullet"/>
+      <w:lvlText w:val=""/>
+      <w:lvlJc w:val="left"/>
+      <w:pPr>
+        <w:ind w:left="2160" w:hanging="360"/>
+      </w:pPr>
+      <w:rPr>
+        <w:rFonts w:ascii="Symbol" w:hAnsi="Symbol" w:hint="default"/>
+      </w:rPr>
+    </w:lvl>
+    <w:lvl w:ilvl="1" w:tplc="40090003" w:tentative="1">
+      <w:start w:val="1"/>
+      <w:numFmt w:val="bullet"/>
+      <w:lvlText w:val="o"/>
+      <w:lvlJc w:val="left"/>
+      <w:pPr>
+        <w:ind w:left="2880" w:hanging="360"/>
+      </w:pPr>
+      <w:rPr>
+        <w:rFonts w:ascii="Courier New" w:hAnsi="Courier New" w:cs="Courier New" w:hint="default"/>
+      </w:rPr>
+    </w:lvl>
+    <w:lvl w:ilvl="2" w:tplc="40090005" w:tentative="1">
+      <w:start w:val="1"/>
+      <w:numFmt w:val="bullet"/>
+      <w:lvlText w:val=""/>
+      <w:lvlJc w:val="left"/>
+      <w:pPr>
+        <w:ind w:left="3600" w:hanging="360"/>
+      </w:pPr>
+      <w:rPr>
+        <w:rFonts w:ascii="Wingdings" w:hAnsi="Wingdings" w:hint="default"/>
+      </w:rPr>
+    </w:lvl>
+    <w:lvl w:ilvl="3" w:tplc="40090001" w:tentative="1">
+      <w:start w:val="1"/>
+      <w:numFmt w:val="bullet"/>
+      <w:lvlText w:val=""/>
+      <w:lvlJc w:val="left"/>
+      <w:pPr>
+        <w:ind w:left="4320" w:hanging="360"/>
+      </w:pPr>
+      <w:rPr>
+        <w:rFonts w:ascii="Symbol" w:hAnsi="Symbol" w:hint="default"/>
+      </w:rPr>
+    </w:lvl>
+    <w:lvl w:ilvl="4" w:tplc="40090003" w:tentative="1">
+      <w:start w:val="1"/>
+      <w:numFmt w:val="bullet"/>
+      <w:lvlText w:val="o"/>
+      <w:lvlJc w:val="left"/>
+      <w:pPr>
+        <w:ind w:left="5040" w:hanging="360"/>
+      </w:pPr>
+      <w:rPr>
+        <w:rFonts w:ascii="Courier New" w:hAnsi="Courier New" w:cs="Courier New" w:hint="default"/>
+      </w:rPr>
+    </w:lvl>
+    <w:lvl w:ilvl="5" w:tplc="40090005" w:tentative="1">
+      <w:start w:val="1"/>
+      <w:numFmt w:val="bullet"/>
+      <w:lvlText w:val=""/>
+      <w:lvlJc w:val="left"/>
+      <w:pPr>
+        <w:ind w:left="5760" w:hanging="360"/>
+      </w:pPr>
+      <w:rPr>
+        <w:rFonts w:ascii="Wingdings" w:hAnsi="Wingdings" w:hint="default"/>
+      </w:rPr>
+    </w:lvl>
+    <w:lvl w:ilvl="6" w:tplc="40090001" w:tentative="1">
+      <w:start w:val="1"/>
+      <w:numFmt w:val="bullet"/>
+      <w:lvlText w:val=""/>
+      <w:lvlJc w:val="left"/>
+      <w:pPr>
+        <w:ind w:left="6480" w:hanging="360"/>
+      </w:pPr>
+      <w:rPr>
+        <w:rFonts w:ascii="Symbol" w:hAnsi="Symbol" w:hint="default"/>
+      </w:rPr>
+    </w:lvl>
+    <w:lvl w:ilvl="7" w:tplc="40090003" w:tentative="1">
+      <w:start w:val="1"/>
+      <w:numFmt w:val="bullet"/>
+      <w:lvlText w:val="o"/>
+      <w:lvlJc w:val="left"/>
+      <w:pPr>
+        <w:ind w:left="7200" w:hanging="360"/>
+      </w:pPr>
+      <w:rPr>
+        <w:rFonts w:ascii="Courier New" w:hAnsi="Courier New" w:cs="Courier New" w:hint="default"/>
+      </w:rPr>
+    </w:lvl>
+    <w:lvl w:ilvl="8" w:tplc="40090005" w:tentative="1">
+      <w:start w:val="1"/>
+      <w:numFmt w:val="bullet"/>
+      <w:lvlText w:val=""/>
+      <w:lvlJc w:val="left"/>
+      <w:pPr>
+        <w:ind w:left="7920" w:hanging="360"/>
+      </w:pPr>
+      <w:rPr>
+        <w:rFonts w:ascii="Wingdings" w:hAnsi="Wingdings" w:hint="default"/>
+      </w:rPr>
+    </w:lvl>
+  </w:abstractNum>
+  <w:abstractNum w:abstractNumId="24" w15:restartNumberingAfterBreak="0">
+    <w:nsid w:val="7F2A47C8"/>
+    <w:multiLevelType w:val="hybridMultilevel"/>
+    <w:tmpl w:val="FFCAB068"/>
+    <w:lvl w:ilvl="0" w:tplc="40090001">
+      <w:start w:val="1"/>
+      <w:numFmt w:val="bullet"/>
+      <w:lvlText w:val=""/>
+      <w:lvlJc w:val="left"/>
+      <w:pPr>
+        <w:ind w:left="2160" w:hanging="360"/>
+      </w:pPr>
+      <w:rPr>
+        <w:rFonts w:ascii="Symbol" w:hAnsi="Symbol" w:hint="default"/>
+      </w:rPr>
+    </w:lvl>
+    <w:lvl w:ilvl="1" w:tplc="40090003" w:tentative="1">
+      <w:start w:val="1"/>
+      <w:numFmt w:val="bullet"/>
+      <w:lvlText w:val="o"/>
+      <w:lvlJc w:val="left"/>
+      <w:pPr>
+        <w:ind w:left="2880" w:hanging="360"/>
+      </w:pPr>
+      <w:rPr>
+        <w:rFonts w:ascii="Courier New" w:hAnsi="Courier New" w:cs="Courier New" w:hint="default"/>
+      </w:rPr>
+    </w:lvl>
+    <w:lvl w:ilvl="2" w:tplc="40090005" w:tentative="1">
+      <w:start w:val="1"/>
+      <w:numFmt w:val="bullet"/>
+      <w:lvlText w:val=""/>
+      <w:lvlJc w:val="left"/>
+      <w:pPr>
+        <w:ind w:left="3600" w:hanging="360"/>
+      </w:pPr>
+      <w:rPr>
+        <w:rFonts w:ascii="Wingdings" w:hAnsi="Wingdings" w:hint="default"/>
+      </w:rPr>
+    </w:lvl>
+    <w:lvl w:ilvl="3" w:tplc="40090001" w:tentative="1">
+      <w:start w:val="1"/>
+      <w:numFmt w:val="bullet"/>
+      <w:lvlText w:val=""/>
+      <w:lvlJc w:val="left"/>
+      <w:pPr>
+        <w:ind w:left="4320" w:hanging="360"/>
+      </w:pPr>
+      <w:rPr>
+        <w:rFonts w:ascii="Symbol" w:hAnsi="Symbol" w:hint="default"/>
+      </w:rPr>
+    </w:lvl>
+    <w:lvl w:ilvl="4" w:tplc="40090003" w:tentative="1">
+      <w:start w:val="1"/>
+      <w:numFmt w:val="bullet"/>
+      <w:lvlText w:val="o"/>
+      <w:lvlJc w:val="left"/>
+      <w:pPr>
+        <w:ind w:left="5040" w:hanging="360"/>
+      </w:pPr>
+      <w:rPr>
+        <w:rFonts w:ascii="Courier New" w:hAnsi="Courier New" w:cs="Courier New" w:hint="default"/>
+      </w:rPr>
+    </w:lvl>
+    <w:lvl w:ilvl="5" w:tplc="40090005" w:tentative="1">
+      <w:start w:val="1"/>
+      <w:numFmt w:val="bullet"/>
+      <w:lvlText w:val=""/>
+      <w:lvlJc w:val="left"/>
+      <w:pPr>
+        <w:ind w:left="5760" w:hanging="360"/>
+      </w:pPr>
+      <w:rPr>
+        <w:rFonts w:ascii="Wingdings" w:hAnsi="Wingdings" w:hint="default"/>
+      </w:rPr>
+    </w:lvl>
+    <w:lvl w:ilvl="6" w:tplc="40090001" w:tentative="1">
+      <w:start w:val="1"/>
+      <w:numFmt w:val="bullet"/>
+      <w:lvlText w:val=""/>
+      <w:lvlJc w:val="left"/>
+      <w:pPr>
+        <w:ind w:left="6480" w:hanging="360"/>
+      </w:pPr>
+      <w:rPr>
+        <w:rFonts w:ascii="Symbol" w:hAnsi="Symbol" w:hint="default"/>
+      </w:rPr>
+    </w:lvl>
+    <w:lvl w:ilvl="7" w:tplc="40090003" w:tentative="1">
+      <w:start w:val="1"/>
+      <w:numFmt w:val="bullet"/>
+      <w:lvlText w:val="o"/>
+      <w:lvlJc w:val="left"/>
+      <w:pPr>
+        <w:ind w:left="7200" w:hanging="360"/>
+      </w:pPr>
+      <w:rPr>
+        <w:rFonts w:ascii="Courier New" w:hAnsi="Courier New" w:cs="Courier New" w:hint="default"/>
+      </w:rPr>
+    </w:lvl>
+    <w:lvl w:ilvl="8" w:tplc="40090005" w:tentative="1">
+      <w:start w:val="1"/>
+      <w:numFmt w:val="bullet"/>
+      <w:lvlText w:val=""/>
+      <w:lvlJc w:val="left"/>
+      <w:pPr>
+        <w:ind w:left="7920" w:hanging="360"/>
+      </w:pPr>
+      <w:rPr>
+        <w:rFonts w:ascii="Wingdings" w:hAnsi="Wingdings" w:hint="default"/>
+      </w:rPr>
     </w:lvl>
   </w:abstractNum>
   <w:num w:numId="1">
     <w:abstractNumId w:val="2"/>
   </w:num>
   <w:num w:numId="2">
-    <w:abstractNumId w:val="7"/>
+    <w:abstractNumId w:val="9"/>
   </w:num>
   <w:num w:numId="3">
+    <w:abstractNumId w:val="19"/>
+  </w:num>
+  <w:num w:numId="4">
     <w:abstractNumId w:val="13"/>
   </w:num>
-  <w:num w:numId="4">
-    <w:abstractNumId w:val="9"/>
-  </w:num>
   <w:num w:numId="5">
-    <w:abstractNumId w:val="11"/>
+    <w:abstractNumId w:val="16"/>
   </w:num>
   <w:num w:numId="6">
-    <w:abstractNumId w:val="5"/>
+    <w:abstractNumId w:val="7"/>
   </w:num>
   <w:num w:numId="7">
     <w:abstractNumId w:val="1"/>
   </w:num>
   <w:num w:numId="8">
-    <w:abstractNumId w:val="10"/>
+    <w:abstractNumId w:val="15"/>
   </w:num>
   <w:num w:numId="9">
     <w:abstractNumId w:val="3"/>
   </w:num>
   <w:num w:numId="10">
-    <w:abstractNumId w:val="8"/>
+    <w:abstractNumId w:val="12"/>
   </w:num>
   <w:num w:numId="11">
-    <w:abstractNumId w:val="4"/>
+    <w:abstractNumId w:val="5"/>
   </w:num>
   <w:num w:numId="12">
-    <w:abstractNumId w:val="12"/>
+    <w:abstractNumId w:val="18"/>
   </w:num>
   <w:num w:numId="13">
-    <w:abstractNumId w:val="14"/>
+    <w:abstractNumId w:val="20"/>
   </w:num>
   <w:num w:numId="14">
-    <w:abstractNumId w:val="6"/>
+    <w:abstractNumId w:val="8"/>
   </w:num>
   <w:num w:numId="15">
     <w:abstractNumId w:val="0"/>
+  </w:num>
+  <w:num w:numId="16">
+    <w:abstractNumId w:val="10"/>
+  </w:num>
+  <w:num w:numId="17">
+    <w:abstractNumId w:val="6"/>
+  </w:num>
+  <w:num w:numId="18">
+    <w:abstractNumId w:val="4"/>
+  </w:num>
+  <w:num w:numId="19">
+    <w:abstractNumId w:val="14"/>
+  </w:num>
+  <w:num w:numId="20">
+    <w:abstractNumId w:val="23"/>
+  </w:num>
+  <w:num w:numId="21">
+    <w:abstractNumId w:val="24"/>
+  </w:num>
+  <w:num w:numId="22">
+    <w:abstractNumId w:val="22"/>
+  </w:num>
+  <w:num w:numId="23">
+    <w:abstractNumId w:val="11"/>
+  </w:num>
+  <w:num w:numId="24">
+    <w:abstractNumId w:val="17"/>
+  </w:num>
+  <w:num w:numId="25">
+    <w:abstractNumId w:val="21"/>
   </w:num>
 </w:numbering>
 </file>
@@ -4478,6 +5999,29 @@
     <w:basedOn w:val="DefaultParagraphFont"/>
     <w:rsid w:val="00EB6BF1"/>
   </w:style>
+  <w:style w:type="character" w:styleId="Hyperlink">
+    <w:name w:val="Hyperlink"/>
+    <w:basedOn w:val="DefaultParagraphFont"/>
+    <w:uiPriority w:val="99"/>
+    <w:unhideWhenUsed/>
+    <w:rsid w:val="00552A9E"/>
+    <w:rPr>
+      <w:color w:val="0563C1" w:themeColor="hyperlink"/>
+      <w:u w:val="single"/>
+    </w:rPr>
+  </w:style>
+  <w:style w:type="character" w:styleId="UnresolvedMention">
+    <w:name w:val="Unresolved Mention"/>
+    <w:basedOn w:val="DefaultParagraphFont"/>
+    <w:uiPriority w:val="99"/>
+    <w:semiHidden/>
+    <w:unhideWhenUsed/>
+    <w:rsid w:val="00552A9E"/>
+    <w:rPr>
+      <w:color w:val="605E5C"/>
+      <w:shd w:val="clear" w:color="auto" w:fill="E1DFDD"/>
+    </w:rPr>
+  </w:style>
 </w:styles>
 </file>
 

</xml_diff>